<commit_message>
Overview of the first two sections of the report completed.
</commit_message>
<xml_diff>
--- a/CS699-ProjectReport.docx
+++ b/CS699-ProjectReport.docx
@@ -284,7 +284,7 @@
             </w:rPr>
             <w:fldChar w:fldCharType="separate"/>
           </w:r>
-          <w:hyperlink w:anchor="_Toc194744659" w:history="1">
+          <w:hyperlink w:anchor="_Toc194749951" w:history="1">
             <w:r>
               <w:rPr>
                 <w:rStyle w:val="Hyperlink"/>
@@ -311,7 +311,7 @@
                 <w:noProof/>
                 <w:webHidden/>
               </w:rPr>
-              <w:instrText xml:space="preserve"> PAGEREF _Toc194744659 \h </w:instrText>
+              <w:instrText xml:space="preserve"> PAGEREF _Toc194749951 \h </w:instrText>
             </w:r>
             <w:r>
               <w:rPr>
@@ -358,7 +358,7 @@
               <w:szCs w:val="24"/>
             </w:rPr>
           </w:pPr>
-          <w:hyperlink w:anchor="_Toc194744660" w:history="1">
+          <w:hyperlink w:anchor="_Toc194749952" w:history="1">
             <w:r>
               <w:rPr>
                 <w:rStyle w:val="Hyperlink"/>
@@ -385,7 +385,7 @@
                 <w:noProof/>
                 <w:webHidden/>
               </w:rPr>
-              <w:instrText xml:space="preserve"> PAGEREF _Toc194744660 \h </w:instrText>
+              <w:instrText xml:space="preserve"> PAGEREF _Toc194749952 \h </w:instrText>
             </w:r>
             <w:r>
               <w:rPr>
@@ -406,6 +406,510 @@
                 <w:webHidden/>
               </w:rPr>
               <w:t>2</w:t>
+            </w:r>
+            <w:r>
+              <w:rPr>
+                <w:noProof/>
+                <w:webHidden/>
+              </w:rPr>
+              <w:fldChar w:fldCharType="end"/>
+            </w:r>
+          </w:hyperlink>
+        </w:p>
+        <w:p>
+          <w:pPr>
+            <w:pStyle w:val="TOC2"/>
+            <w:tabs>
+              <w:tab w:val="right" w:leader="dot" w:pos="9350"/>
+            </w:tabs>
+            <w:rPr>
+              <w:rFonts w:eastAsiaTheme="minorEastAsia"/>
+              <w:smallCaps w:val="0"/>
+              <w:noProof/>
+              <w:sz w:val="24"/>
+              <w:szCs w:val="24"/>
+            </w:rPr>
+          </w:pPr>
+          <w:hyperlink w:anchor="_Toc194749953" w:history="1">
+            <w:r>
+              <w:rPr>
+                <w:rStyle w:val="Hyperlink"/>
+                <w:noProof/>
+              </w:rPr>
+              <w:t>Caret</w:t>
+            </w:r>
+            <w:r>
+              <w:rPr>
+                <w:noProof/>
+                <w:webHidden/>
+              </w:rPr>
+              <w:tab/>
+            </w:r>
+            <w:r>
+              <w:rPr>
+                <w:noProof/>
+                <w:webHidden/>
+              </w:rPr>
+              <w:fldChar w:fldCharType="begin"/>
+            </w:r>
+            <w:r>
+              <w:rPr>
+                <w:noProof/>
+                <w:webHidden/>
+              </w:rPr>
+              <w:instrText xml:space="preserve"> PAGEREF _Toc194749953 \h </w:instrText>
+            </w:r>
+            <w:r>
+              <w:rPr>
+                <w:noProof/>
+                <w:webHidden/>
+              </w:rPr>
+            </w:r>
+            <w:r>
+              <w:rPr>
+                <w:noProof/>
+                <w:webHidden/>
+              </w:rPr>
+              <w:fldChar w:fldCharType="separate"/>
+            </w:r>
+            <w:r>
+              <w:rPr>
+                <w:noProof/>
+                <w:webHidden/>
+              </w:rPr>
+              <w:t>2</w:t>
+            </w:r>
+            <w:r>
+              <w:rPr>
+                <w:noProof/>
+                <w:webHidden/>
+              </w:rPr>
+              <w:fldChar w:fldCharType="end"/>
+            </w:r>
+          </w:hyperlink>
+        </w:p>
+        <w:p>
+          <w:pPr>
+            <w:pStyle w:val="TOC2"/>
+            <w:tabs>
+              <w:tab w:val="right" w:leader="dot" w:pos="9350"/>
+            </w:tabs>
+            <w:rPr>
+              <w:rFonts w:eastAsiaTheme="minorEastAsia"/>
+              <w:smallCaps w:val="0"/>
+              <w:noProof/>
+              <w:sz w:val="24"/>
+              <w:szCs w:val="24"/>
+            </w:rPr>
+          </w:pPr>
+          <w:hyperlink w:anchor="_Toc194749954" w:history="1">
+            <w:r>
+              <w:rPr>
+                <w:rStyle w:val="Hyperlink"/>
+                <w:noProof/>
+              </w:rPr>
+              <w:t>GgPlot2</w:t>
+            </w:r>
+            <w:r>
+              <w:rPr>
+                <w:noProof/>
+                <w:webHidden/>
+              </w:rPr>
+              <w:tab/>
+            </w:r>
+            <w:r>
+              <w:rPr>
+                <w:noProof/>
+                <w:webHidden/>
+              </w:rPr>
+              <w:fldChar w:fldCharType="begin"/>
+            </w:r>
+            <w:r>
+              <w:rPr>
+                <w:noProof/>
+                <w:webHidden/>
+              </w:rPr>
+              <w:instrText xml:space="preserve"> PAGEREF _Toc194749954 \h </w:instrText>
+            </w:r>
+            <w:r>
+              <w:rPr>
+                <w:noProof/>
+                <w:webHidden/>
+              </w:rPr>
+            </w:r>
+            <w:r>
+              <w:rPr>
+                <w:noProof/>
+                <w:webHidden/>
+              </w:rPr>
+              <w:fldChar w:fldCharType="separate"/>
+            </w:r>
+            <w:r>
+              <w:rPr>
+                <w:noProof/>
+                <w:webHidden/>
+              </w:rPr>
+              <w:t>2</w:t>
+            </w:r>
+            <w:r>
+              <w:rPr>
+                <w:noProof/>
+                <w:webHidden/>
+              </w:rPr>
+              <w:fldChar w:fldCharType="end"/>
+            </w:r>
+          </w:hyperlink>
+        </w:p>
+        <w:p>
+          <w:pPr>
+            <w:pStyle w:val="TOC2"/>
+            <w:tabs>
+              <w:tab w:val="right" w:leader="dot" w:pos="9350"/>
+            </w:tabs>
+            <w:rPr>
+              <w:rFonts w:eastAsiaTheme="minorEastAsia"/>
+              <w:smallCaps w:val="0"/>
+              <w:noProof/>
+              <w:sz w:val="24"/>
+              <w:szCs w:val="24"/>
+            </w:rPr>
+          </w:pPr>
+          <w:hyperlink w:anchor="_Toc194749955" w:history="1">
+            <w:r>
+              <w:rPr>
+                <w:rStyle w:val="Hyperlink"/>
+                <w:noProof/>
+              </w:rPr>
+              <w:t>GridExtra</w:t>
+            </w:r>
+            <w:r>
+              <w:rPr>
+                <w:noProof/>
+                <w:webHidden/>
+              </w:rPr>
+              <w:tab/>
+            </w:r>
+            <w:r>
+              <w:rPr>
+                <w:noProof/>
+                <w:webHidden/>
+              </w:rPr>
+              <w:fldChar w:fldCharType="begin"/>
+            </w:r>
+            <w:r>
+              <w:rPr>
+                <w:noProof/>
+                <w:webHidden/>
+              </w:rPr>
+              <w:instrText xml:space="preserve"> PAGEREF _Toc194749955 \h </w:instrText>
+            </w:r>
+            <w:r>
+              <w:rPr>
+                <w:noProof/>
+                <w:webHidden/>
+              </w:rPr>
+            </w:r>
+            <w:r>
+              <w:rPr>
+                <w:noProof/>
+                <w:webHidden/>
+              </w:rPr>
+              <w:fldChar w:fldCharType="separate"/>
+            </w:r>
+            <w:r>
+              <w:rPr>
+                <w:noProof/>
+                <w:webHidden/>
+              </w:rPr>
+              <w:t>2</w:t>
+            </w:r>
+            <w:r>
+              <w:rPr>
+                <w:noProof/>
+                <w:webHidden/>
+              </w:rPr>
+              <w:fldChar w:fldCharType="end"/>
+            </w:r>
+          </w:hyperlink>
+        </w:p>
+        <w:p>
+          <w:pPr>
+            <w:pStyle w:val="TOC2"/>
+            <w:tabs>
+              <w:tab w:val="right" w:leader="dot" w:pos="9350"/>
+            </w:tabs>
+            <w:rPr>
+              <w:rFonts w:eastAsiaTheme="minorEastAsia"/>
+              <w:smallCaps w:val="0"/>
+              <w:noProof/>
+              <w:sz w:val="24"/>
+              <w:szCs w:val="24"/>
+            </w:rPr>
+          </w:pPr>
+          <w:hyperlink w:anchor="_Toc194749956" w:history="1">
+            <w:r>
+              <w:rPr>
+                <w:rStyle w:val="Hyperlink"/>
+                <w:noProof/>
+              </w:rPr>
+              <w:t>ROSE</w:t>
+            </w:r>
+            <w:r>
+              <w:rPr>
+                <w:noProof/>
+                <w:webHidden/>
+              </w:rPr>
+              <w:tab/>
+            </w:r>
+            <w:r>
+              <w:rPr>
+                <w:noProof/>
+                <w:webHidden/>
+              </w:rPr>
+              <w:fldChar w:fldCharType="begin"/>
+            </w:r>
+            <w:r>
+              <w:rPr>
+                <w:noProof/>
+                <w:webHidden/>
+              </w:rPr>
+              <w:instrText xml:space="preserve"> PAGEREF _Toc194749956 \h </w:instrText>
+            </w:r>
+            <w:r>
+              <w:rPr>
+                <w:noProof/>
+                <w:webHidden/>
+              </w:rPr>
+            </w:r>
+            <w:r>
+              <w:rPr>
+                <w:noProof/>
+                <w:webHidden/>
+              </w:rPr>
+              <w:fldChar w:fldCharType="separate"/>
+            </w:r>
+            <w:r>
+              <w:rPr>
+                <w:noProof/>
+                <w:webHidden/>
+              </w:rPr>
+              <w:t>3</w:t>
+            </w:r>
+            <w:r>
+              <w:rPr>
+                <w:noProof/>
+                <w:webHidden/>
+              </w:rPr>
+              <w:fldChar w:fldCharType="end"/>
+            </w:r>
+          </w:hyperlink>
+        </w:p>
+        <w:p>
+          <w:pPr>
+            <w:pStyle w:val="TOC2"/>
+            <w:tabs>
+              <w:tab w:val="right" w:leader="dot" w:pos="9350"/>
+            </w:tabs>
+            <w:rPr>
+              <w:rFonts w:eastAsiaTheme="minorEastAsia"/>
+              <w:smallCaps w:val="0"/>
+              <w:noProof/>
+              <w:sz w:val="24"/>
+              <w:szCs w:val="24"/>
+            </w:rPr>
+          </w:pPr>
+          <w:hyperlink w:anchor="_Toc194749957" w:history="1">
+            <w:r>
+              <w:rPr>
+                <w:rStyle w:val="Hyperlink"/>
+                <w:noProof/>
+              </w:rPr>
+              <w:t>RSample</w:t>
+            </w:r>
+            <w:r>
+              <w:rPr>
+                <w:noProof/>
+                <w:webHidden/>
+              </w:rPr>
+              <w:tab/>
+            </w:r>
+            <w:r>
+              <w:rPr>
+                <w:noProof/>
+                <w:webHidden/>
+              </w:rPr>
+              <w:fldChar w:fldCharType="begin"/>
+            </w:r>
+            <w:r>
+              <w:rPr>
+                <w:noProof/>
+                <w:webHidden/>
+              </w:rPr>
+              <w:instrText xml:space="preserve"> PAGEREF _Toc194749957 \h </w:instrText>
+            </w:r>
+            <w:r>
+              <w:rPr>
+                <w:noProof/>
+                <w:webHidden/>
+              </w:rPr>
+            </w:r>
+            <w:r>
+              <w:rPr>
+                <w:noProof/>
+                <w:webHidden/>
+              </w:rPr>
+              <w:fldChar w:fldCharType="separate"/>
+            </w:r>
+            <w:r>
+              <w:rPr>
+                <w:noProof/>
+                <w:webHidden/>
+              </w:rPr>
+              <w:t>3</w:t>
+            </w:r>
+            <w:r>
+              <w:rPr>
+                <w:noProof/>
+                <w:webHidden/>
+              </w:rPr>
+              <w:fldChar w:fldCharType="end"/>
+            </w:r>
+          </w:hyperlink>
+        </w:p>
+        <w:p>
+          <w:pPr>
+            <w:pStyle w:val="TOC2"/>
+            <w:tabs>
+              <w:tab w:val="right" w:leader="dot" w:pos="9350"/>
+            </w:tabs>
+            <w:rPr>
+              <w:rFonts w:eastAsiaTheme="minorEastAsia"/>
+              <w:smallCaps w:val="0"/>
+              <w:noProof/>
+              <w:sz w:val="24"/>
+              <w:szCs w:val="24"/>
+            </w:rPr>
+          </w:pPr>
+          <w:hyperlink w:anchor="_Toc194749958" w:history="1">
+            <w:r>
+              <w:rPr>
+                <w:rStyle w:val="Hyperlink"/>
+                <w:noProof/>
+              </w:rPr>
+              <w:t>Split</w:t>
+            </w:r>
+            <w:r>
+              <w:rPr>
+                <w:noProof/>
+                <w:webHidden/>
+              </w:rPr>
+              <w:tab/>
+            </w:r>
+            <w:r>
+              <w:rPr>
+                <w:noProof/>
+                <w:webHidden/>
+              </w:rPr>
+              <w:fldChar w:fldCharType="begin"/>
+            </w:r>
+            <w:r>
+              <w:rPr>
+                <w:noProof/>
+                <w:webHidden/>
+              </w:rPr>
+              <w:instrText xml:space="preserve"> PAGEREF _Toc194749958 \h </w:instrText>
+            </w:r>
+            <w:r>
+              <w:rPr>
+                <w:noProof/>
+                <w:webHidden/>
+              </w:rPr>
+            </w:r>
+            <w:r>
+              <w:rPr>
+                <w:noProof/>
+                <w:webHidden/>
+              </w:rPr>
+              <w:fldChar w:fldCharType="separate"/>
+            </w:r>
+            <w:r>
+              <w:rPr>
+                <w:noProof/>
+                <w:webHidden/>
+              </w:rPr>
+              <w:t>3</w:t>
+            </w:r>
+            <w:r>
+              <w:rPr>
+                <w:noProof/>
+                <w:webHidden/>
+              </w:rPr>
+              <w:fldChar w:fldCharType="end"/>
+            </w:r>
+          </w:hyperlink>
+        </w:p>
+        <w:p>
+          <w:pPr>
+            <w:pStyle w:val="TOC2"/>
+            <w:tabs>
+              <w:tab w:val="right" w:leader="dot" w:pos="9350"/>
+            </w:tabs>
+            <w:rPr>
+              <w:rFonts w:eastAsiaTheme="minorEastAsia"/>
+              <w:smallCaps w:val="0"/>
+              <w:noProof/>
+              <w:sz w:val="24"/>
+              <w:szCs w:val="24"/>
+            </w:rPr>
+          </w:pPr>
+          <w:hyperlink w:anchor="_Toc194749959" w:history="1">
+            <w:r>
+              <w:rPr>
+                <w:rStyle w:val="Hyperlink"/>
+                <w:noProof/>
+              </w:rPr>
+              <w:t>Tidyverse</w:t>
+            </w:r>
+            <w:r>
+              <w:rPr>
+                <w:noProof/>
+                <w:webHidden/>
+              </w:rPr>
+              <w:tab/>
+            </w:r>
+            <w:r>
+              <w:rPr>
+                <w:noProof/>
+                <w:webHidden/>
+              </w:rPr>
+              <w:fldChar w:fldCharType="begin"/>
+            </w:r>
+            <w:r>
+              <w:rPr>
+                <w:noProof/>
+                <w:webHidden/>
+              </w:rPr>
+              <w:instrText xml:space="preserve"> PAGEREF _Toc194749959 \h </w:instrText>
+            </w:r>
+            <w:r>
+              <w:rPr>
+                <w:noProof/>
+                <w:webHidden/>
+              </w:rPr>
+            </w:r>
+            <w:r>
+              <w:rPr>
+                <w:noProof/>
+                <w:webHidden/>
+              </w:rPr>
+              <w:fldChar w:fldCharType="separate"/>
+            </w:r>
+            <w:r>
+              <w:rPr>
+                <w:noProof/>
+                <w:webHidden/>
+              </w:rPr>
+              <w:t>3</w:t>
             </w:r>
             <w:r>
               <w:rPr>
@@ -432,7 +936,7 @@
               <w:szCs w:val="24"/>
             </w:rPr>
           </w:pPr>
-          <w:hyperlink w:anchor="_Toc194744661" w:history="1">
+          <w:hyperlink w:anchor="_Toc194749960" w:history="1">
             <w:r>
               <w:rPr>
                 <w:rStyle w:val="Hyperlink"/>
@@ -459,7 +963,7 @@
                 <w:noProof/>
                 <w:webHidden/>
               </w:rPr>
-              <w:instrText xml:space="preserve"> PAGEREF _Toc194744661 \h </w:instrText>
+              <w:instrText xml:space="preserve"> PAGEREF _Toc194749960 \h </w:instrText>
             </w:r>
             <w:r>
               <w:rPr>
@@ -479,7 +983,7 @@
                 <w:noProof/>
                 <w:webHidden/>
               </w:rPr>
-              <w:t>2</w:t>
+              <w:t>3</w:t>
             </w:r>
             <w:r>
               <w:rPr>
@@ -506,7 +1010,7 @@
               <w:szCs w:val="24"/>
             </w:rPr>
           </w:pPr>
-          <w:hyperlink w:anchor="_Toc194744662" w:history="1">
+          <w:hyperlink w:anchor="_Toc194749961" w:history="1">
             <w:r>
               <w:rPr>
                 <w:rStyle w:val="Hyperlink"/>
@@ -533,7 +1037,7 @@
                 <w:noProof/>
                 <w:webHidden/>
               </w:rPr>
-              <w:instrText xml:space="preserve"> PAGEREF _Toc194744662 \h </w:instrText>
+              <w:instrText xml:space="preserve"> PAGEREF _Toc194749961 \h </w:instrText>
             </w:r>
             <w:r>
               <w:rPr>
@@ -553,7 +1057,647 @@
                 <w:noProof/>
                 <w:webHidden/>
               </w:rPr>
-              <w:t>2</w:t>
+              <w:t>3</w:t>
+            </w:r>
+            <w:r>
+              <w:rPr>
+                <w:noProof/>
+                <w:webHidden/>
+              </w:rPr>
+              <w:fldChar w:fldCharType="end"/>
+            </w:r>
+          </w:hyperlink>
+        </w:p>
+        <w:p>
+          <w:pPr>
+            <w:pStyle w:val="TOC2"/>
+            <w:tabs>
+              <w:tab w:val="left" w:pos="720"/>
+              <w:tab w:val="right" w:leader="dot" w:pos="9350"/>
+            </w:tabs>
+            <w:rPr>
+              <w:rFonts w:eastAsiaTheme="minorEastAsia"/>
+              <w:smallCaps w:val="0"/>
+              <w:noProof/>
+              <w:sz w:val="24"/>
+              <w:szCs w:val="24"/>
+            </w:rPr>
+          </w:pPr>
+          <w:hyperlink w:anchor="_Toc194749962" w:history="1">
+            <w:r>
+              <w:rPr>
+                <w:rStyle w:val="Hyperlink"/>
+                <w:noProof/>
+              </w:rPr>
+              <w:t>1.</w:t>
+            </w:r>
+            <w:r>
+              <w:rPr>
+                <w:rFonts w:eastAsiaTheme="minorEastAsia"/>
+                <w:smallCaps w:val="0"/>
+                <w:noProof/>
+                <w:sz w:val="24"/>
+                <w:szCs w:val="24"/>
+              </w:rPr>
+              <w:tab/>
+            </w:r>
+            <w:r>
+              <w:rPr>
+                <w:rStyle w:val="Hyperlink"/>
+                <w:noProof/>
+              </w:rPr>
+              <w:t>Preprocessing</w:t>
+            </w:r>
+            <w:r>
+              <w:rPr>
+                <w:noProof/>
+                <w:webHidden/>
+              </w:rPr>
+              <w:tab/>
+            </w:r>
+            <w:r>
+              <w:rPr>
+                <w:noProof/>
+                <w:webHidden/>
+              </w:rPr>
+              <w:fldChar w:fldCharType="begin"/>
+            </w:r>
+            <w:r>
+              <w:rPr>
+                <w:noProof/>
+                <w:webHidden/>
+              </w:rPr>
+              <w:instrText xml:space="preserve"> PAGEREF _Toc194749962 \h </w:instrText>
+            </w:r>
+            <w:r>
+              <w:rPr>
+                <w:noProof/>
+                <w:webHidden/>
+              </w:rPr>
+            </w:r>
+            <w:r>
+              <w:rPr>
+                <w:noProof/>
+                <w:webHidden/>
+              </w:rPr>
+              <w:fldChar w:fldCharType="separate"/>
+            </w:r>
+            <w:r>
+              <w:rPr>
+                <w:noProof/>
+                <w:webHidden/>
+              </w:rPr>
+              <w:t>3</w:t>
+            </w:r>
+            <w:r>
+              <w:rPr>
+                <w:noProof/>
+                <w:webHidden/>
+              </w:rPr>
+              <w:fldChar w:fldCharType="end"/>
+            </w:r>
+          </w:hyperlink>
+        </w:p>
+        <w:p>
+          <w:pPr>
+            <w:pStyle w:val="TOC3"/>
+            <w:tabs>
+              <w:tab w:val="left" w:pos="960"/>
+              <w:tab w:val="right" w:leader="dot" w:pos="9350"/>
+            </w:tabs>
+            <w:rPr>
+              <w:rFonts w:eastAsiaTheme="minorEastAsia"/>
+              <w:i w:val="0"/>
+              <w:iCs w:val="0"/>
+              <w:noProof/>
+              <w:sz w:val="24"/>
+              <w:szCs w:val="24"/>
+            </w:rPr>
+          </w:pPr>
+          <w:hyperlink w:anchor="_Toc194749963" w:history="1">
+            <w:r>
+              <w:rPr>
+                <w:rStyle w:val="Hyperlink"/>
+                <w:noProof/>
+              </w:rPr>
+              <w:t>1.</w:t>
+            </w:r>
+            <w:r>
+              <w:rPr>
+                <w:rFonts w:eastAsiaTheme="minorEastAsia"/>
+                <w:i w:val="0"/>
+                <w:iCs w:val="0"/>
+                <w:noProof/>
+                <w:sz w:val="24"/>
+                <w:szCs w:val="24"/>
+              </w:rPr>
+              <w:tab/>
+            </w:r>
+            <w:r>
+              <w:rPr>
+                <w:rStyle w:val="Hyperlink"/>
+                <w:noProof/>
+              </w:rPr>
+              <w:t>Preprocessing – 1. Removal of Columns without Value</w:t>
+            </w:r>
+            <w:r>
+              <w:rPr>
+                <w:noProof/>
+                <w:webHidden/>
+              </w:rPr>
+              <w:tab/>
+            </w:r>
+            <w:r>
+              <w:rPr>
+                <w:noProof/>
+                <w:webHidden/>
+              </w:rPr>
+              <w:fldChar w:fldCharType="begin"/>
+            </w:r>
+            <w:r>
+              <w:rPr>
+                <w:noProof/>
+                <w:webHidden/>
+              </w:rPr>
+              <w:instrText xml:space="preserve"> PAGEREF _Toc194749963 \h </w:instrText>
+            </w:r>
+            <w:r>
+              <w:rPr>
+                <w:noProof/>
+                <w:webHidden/>
+              </w:rPr>
+            </w:r>
+            <w:r>
+              <w:rPr>
+                <w:noProof/>
+                <w:webHidden/>
+              </w:rPr>
+              <w:fldChar w:fldCharType="separate"/>
+            </w:r>
+            <w:r>
+              <w:rPr>
+                <w:noProof/>
+                <w:webHidden/>
+              </w:rPr>
+              <w:t>3</w:t>
+            </w:r>
+            <w:r>
+              <w:rPr>
+                <w:noProof/>
+                <w:webHidden/>
+              </w:rPr>
+              <w:fldChar w:fldCharType="end"/>
+            </w:r>
+          </w:hyperlink>
+        </w:p>
+        <w:p>
+          <w:pPr>
+            <w:pStyle w:val="TOC3"/>
+            <w:tabs>
+              <w:tab w:val="left" w:pos="960"/>
+              <w:tab w:val="right" w:leader="dot" w:pos="9350"/>
+            </w:tabs>
+            <w:rPr>
+              <w:rFonts w:eastAsiaTheme="minorEastAsia"/>
+              <w:i w:val="0"/>
+              <w:iCs w:val="0"/>
+              <w:noProof/>
+              <w:sz w:val="24"/>
+              <w:szCs w:val="24"/>
+            </w:rPr>
+          </w:pPr>
+          <w:hyperlink w:anchor="_Toc194749964" w:history="1">
+            <w:r>
+              <w:rPr>
+                <w:rStyle w:val="Hyperlink"/>
+                <w:noProof/>
+              </w:rPr>
+              <w:t>1.</w:t>
+            </w:r>
+            <w:r>
+              <w:rPr>
+                <w:rFonts w:eastAsiaTheme="minorEastAsia"/>
+                <w:i w:val="0"/>
+                <w:iCs w:val="0"/>
+                <w:noProof/>
+                <w:sz w:val="24"/>
+                <w:szCs w:val="24"/>
+              </w:rPr>
+              <w:tab/>
+            </w:r>
+            <w:r>
+              <w:rPr>
+                <w:rStyle w:val="Hyperlink"/>
+                <w:noProof/>
+              </w:rPr>
+              <w:t>Preprocessing – 2. Data Types</w:t>
+            </w:r>
+            <w:r>
+              <w:rPr>
+                <w:noProof/>
+                <w:webHidden/>
+              </w:rPr>
+              <w:tab/>
+            </w:r>
+            <w:r>
+              <w:rPr>
+                <w:noProof/>
+                <w:webHidden/>
+              </w:rPr>
+              <w:fldChar w:fldCharType="begin"/>
+            </w:r>
+            <w:r>
+              <w:rPr>
+                <w:noProof/>
+                <w:webHidden/>
+              </w:rPr>
+              <w:instrText xml:space="preserve"> PAGEREF _Toc194749964 \h </w:instrText>
+            </w:r>
+            <w:r>
+              <w:rPr>
+                <w:noProof/>
+                <w:webHidden/>
+              </w:rPr>
+            </w:r>
+            <w:r>
+              <w:rPr>
+                <w:noProof/>
+                <w:webHidden/>
+              </w:rPr>
+              <w:fldChar w:fldCharType="separate"/>
+            </w:r>
+            <w:r>
+              <w:rPr>
+                <w:noProof/>
+                <w:webHidden/>
+              </w:rPr>
+              <w:t>3</w:t>
+            </w:r>
+            <w:r>
+              <w:rPr>
+                <w:noProof/>
+                <w:webHidden/>
+              </w:rPr>
+              <w:fldChar w:fldCharType="end"/>
+            </w:r>
+          </w:hyperlink>
+        </w:p>
+        <w:p>
+          <w:pPr>
+            <w:pStyle w:val="TOC3"/>
+            <w:tabs>
+              <w:tab w:val="left" w:pos="960"/>
+              <w:tab w:val="right" w:leader="dot" w:pos="9350"/>
+            </w:tabs>
+            <w:rPr>
+              <w:rFonts w:eastAsiaTheme="minorEastAsia"/>
+              <w:i w:val="0"/>
+              <w:iCs w:val="0"/>
+              <w:noProof/>
+              <w:sz w:val="24"/>
+              <w:szCs w:val="24"/>
+            </w:rPr>
+          </w:pPr>
+          <w:hyperlink w:anchor="_Toc194749965" w:history="1">
+            <w:r>
+              <w:rPr>
+                <w:rStyle w:val="Hyperlink"/>
+                <w:noProof/>
+              </w:rPr>
+              <w:t>1.</w:t>
+            </w:r>
+            <w:r>
+              <w:rPr>
+                <w:rFonts w:eastAsiaTheme="minorEastAsia"/>
+                <w:i w:val="0"/>
+                <w:iCs w:val="0"/>
+                <w:noProof/>
+                <w:sz w:val="24"/>
+                <w:szCs w:val="24"/>
+              </w:rPr>
+              <w:tab/>
+            </w:r>
+            <w:r>
+              <w:rPr>
+                <w:rStyle w:val="Hyperlink"/>
+                <w:noProof/>
+              </w:rPr>
+              <w:t>Preprocessing – 3. Data Dictionary</w:t>
+            </w:r>
+            <w:r>
+              <w:rPr>
+                <w:noProof/>
+                <w:webHidden/>
+              </w:rPr>
+              <w:tab/>
+            </w:r>
+            <w:r>
+              <w:rPr>
+                <w:noProof/>
+                <w:webHidden/>
+              </w:rPr>
+              <w:fldChar w:fldCharType="begin"/>
+            </w:r>
+            <w:r>
+              <w:rPr>
+                <w:noProof/>
+                <w:webHidden/>
+              </w:rPr>
+              <w:instrText xml:space="preserve"> PAGEREF _Toc194749965 \h </w:instrText>
+            </w:r>
+            <w:r>
+              <w:rPr>
+                <w:noProof/>
+                <w:webHidden/>
+              </w:rPr>
+            </w:r>
+            <w:r>
+              <w:rPr>
+                <w:noProof/>
+                <w:webHidden/>
+              </w:rPr>
+              <w:fldChar w:fldCharType="separate"/>
+            </w:r>
+            <w:r>
+              <w:rPr>
+                <w:noProof/>
+                <w:webHidden/>
+              </w:rPr>
+              <w:t>4</w:t>
+            </w:r>
+            <w:r>
+              <w:rPr>
+                <w:noProof/>
+                <w:webHidden/>
+              </w:rPr>
+              <w:fldChar w:fldCharType="end"/>
+            </w:r>
+          </w:hyperlink>
+        </w:p>
+        <w:p>
+          <w:pPr>
+            <w:pStyle w:val="TOC3"/>
+            <w:tabs>
+              <w:tab w:val="left" w:pos="960"/>
+              <w:tab w:val="right" w:leader="dot" w:pos="9350"/>
+            </w:tabs>
+            <w:rPr>
+              <w:rFonts w:eastAsiaTheme="minorEastAsia"/>
+              <w:i w:val="0"/>
+              <w:iCs w:val="0"/>
+              <w:noProof/>
+              <w:sz w:val="24"/>
+              <w:szCs w:val="24"/>
+            </w:rPr>
+          </w:pPr>
+          <w:hyperlink w:anchor="_Toc194749966" w:history="1">
+            <w:r>
+              <w:rPr>
+                <w:rStyle w:val="Hyperlink"/>
+                <w:noProof/>
+              </w:rPr>
+              <w:t>1.</w:t>
+            </w:r>
+            <w:r>
+              <w:rPr>
+                <w:rFonts w:eastAsiaTheme="minorEastAsia"/>
+                <w:i w:val="0"/>
+                <w:iCs w:val="0"/>
+                <w:noProof/>
+                <w:sz w:val="24"/>
+                <w:szCs w:val="24"/>
+              </w:rPr>
+              <w:tab/>
+            </w:r>
+            <w:r>
+              <w:rPr>
+                <w:rStyle w:val="Hyperlink"/>
+                <w:noProof/>
+              </w:rPr>
+              <w:t>Preprocessing – 4. Final Refinements</w:t>
+            </w:r>
+            <w:r>
+              <w:rPr>
+                <w:noProof/>
+                <w:webHidden/>
+              </w:rPr>
+              <w:tab/>
+            </w:r>
+            <w:r>
+              <w:rPr>
+                <w:noProof/>
+                <w:webHidden/>
+              </w:rPr>
+              <w:fldChar w:fldCharType="begin"/>
+            </w:r>
+            <w:r>
+              <w:rPr>
+                <w:noProof/>
+                <w:webHidden/>
+              </w:rPr>
+              <w:instrText xml:space="preserve"> PAGEREF _Toc194749966 \h </w:instrText>
+            </w:r>
+            <w:r>
+              <w:rPr>
+                <w:noProof/>
+                <w:webHidden/>
+              </w:rPr>
+            </w:r>
+            <w:r>
+              <w:rPr>
+                <w:noProof/>
+                <w:webHidden/>
+              </w:rPr>
+              <w:fldChar w:fldCharType="separate"/>
+            </w:r>
+            <w:r>
+              <w:rPr>
+                <w:noProof/>
+                <w:webHidden/>
+              </w:rPr>
+              <w:t>4</w:t>
+            </w:r>
+            <w:r>
+              <w:rPr>
+                <w:noProof/>
+                <w:webHidden/>
+              </w:rPr>
+              <w:fldChar w:fldCharType="end"/>
+            </w:r>
+          </w:hyperlink>
+        </w:p>
+        <w:p>
+          <w:pPr>
+            <w:pStyle w:val="TOC3"/>
+            <w:tabs>
+              <w:tab w:val="left" w:pos="960"/>
+              <w:tab w:val="right" w:leader="dot" w:pos="9350"/>
+            </w:tabs>
+            <w:rPr>
+              <w:rFonts w:eastAsiaTheme="minorEastAsia"/>
+              <w:i w:val="0"/>
+              <w:iCs w:val="0"/>
+              <w:noProof/>
+              <w:sz w:val="24"/>
+              <w:szCs w:val="24"/>
+            </w:rPr>
+          </w:pPr>
+          <w:hyperlink w:anchor="_Toc194749967" w:history="1">
+            <w:r>
+              <w:rPr>
+                <w:rStyle w:val="Hyperlink"/>
+                <w:noProof/>
+              </w:rPr>
+              <w:t>1.</w:t>
+            </w:r>
+            <w:r>
+              <w:rPr>
+                <w:rFonts w:eastAsiaTheme="minorEastAsia"/>
+                <w:i w:val="0"/>
+                <w:iCs w:val="0"/>
+                <w:noProof/>
+                <w:sz w:val="24"/>
+                <w:szCs w:val="24"/>
+              </w:rPr>
+              <w:tab/>
+            </w:r>
+            <w:r>
+              <w:rPr>
+                <w:rStyle w:val="Hyperlink"/>
+                <w:noProof/>
+              </w:rPr>
+              <w:t>Preprocessing – 5. Conclusion</w:t>
+            </w:r>
+            <w:r>
+              <w:rPr>
+                <w:noProof/>
+                <w:webHidden/>
+              </w:rPr>
+              <w:tab/>
+            </w:r>
+            <w:r>
+              <w:rPr>
+                <w:noProof/>
+                <w:webHidden/>
+              </w:rPr>
+              <w:fldChar w:fldCharType="begin"/>
+            </w:r>
+            <w:r>
+              <w:rPr>
+                <w:noProof/>
+                <w:webHidden/>
+              </w:rPr>
+              <w:instrText xml:space="preserve"> PAGEREF _Toc194749967 \h </w:instrText>
+            </w:r>
+            <w:r>
+              <w:rPr>
+                <w:noProof/>
+                <w:webHidden/>
+              </w:rPr>
+            </w:r>
+            <w:r>
+              <w:rPr>
+                <w:noProof/>
+                <w:webHidden/>
+              </w:rPr>
+              <w:fldChar w:fldCharType="separate"/>
+            </w:r>
+            <w:r>
+              <w:rPr>
+                <w:noProof/>
+                <w:webHidden/>
+              </w:rPr>
+              <w:t>4</w:t>
+            </w:r>
+            <w:r>
+              <w:rPr>
+                <w:noProof/>
+                <w:webHidden/>
+              </w:rPr>
+              <w:fldChar w:fldCharType="end"/>
+            </w:r>
+          </w:hyperlink>
+        </w:p>
+        <w:p>
+          <w:pPr>
+            <w:pStyle w:val="TOC2"/>
+            <w:tabs>
+              <w:tab w:val="left" w:pos="720"/>
+              <w:tab w:val="right" w:leader="dot" w:pos="9350"/>
+            </w:tabs>
+            <w:rPr>
+              <w:rFonts w:eastAsiaTheme="minorEastAsia"/>
+              <w:smallCaps w:val="0"/>
+              <w:noProof/>
+              <w:sz w:val="24"/>
+              <w:szCs w:val="24"/>
+            </w:rPr>
+          </w:pPr>
+          <w:hyperlink w:anchor="_Toc194749968" w:history="1">
+            <w:r>
+              <w:rPr>
+                <w:rStyle w:val="Hyperlink"/>
+                <w:noProof/>
+              </w:rPr>
+              <w:t>2.</w:t>
+            </w:r>
+            <w:r>
+              <w:rPr>
+                <w:rFonts w:eastAsiaTheme="minorEastAsia"/>
+                <w:smallCaps w:val="0"/>
+                <w:noProof/>
+                <w:sz w:val="24"/>
+                <w:szCs w:val="24"/>
+              </w:rPr>
+              <w:tab/>
+            </w:r>
+            <w:r>
+              <w:rPr>
+                <w:rStyle w:val="Hyperlink"/>
+                <w:noProof/>
+              </w:rPr>
+              <w:t>Split</w:t>
+            </w:r>
+            <w:r>
+              <w:rPr>
+                <w:noProof/>
+                <w:webHidden/>
+              </w:rPr>
+              <w:tab/>
+            </w:r>
+            <w:r>
+              <w:rPr>
+                <w:noProof/>
+                <w:webHidden/>
+              </w:rPr>
+              <w:fldChar w:fldCharType="begin"/>
+            </w:r>
+            <w:r>
+              <w:rPr>
+                <w:noProof/>
+                <w:webHidden/>
+              </w:rPr>
+              <w:instrText xml:space="preserve"> PAGEREF _Toc194749968 \h </w:instrText>
+            </w:r>
+            <w:r>
+              <w:rPr>
+                <w:noProof/>
+                <w:webHidden/>
+              </w:rPr>
+            </w:r>
+            <w:r>
+              <w:rPr>
+                <w:noProof/>
+                <w:webHidden/>
+              </w:rPr>
+              <w:fldChar w:fldCharType="separate"/>
+            </w:r>
+            <w:r>
+              <w:rPr>
+                <w:noProof/>
+                <w:webHidden/>
+              </w:rPr>
+              <w:t>4</w:t>
             </w:r>
             <w:r>
               <w:rPr>
@@ -580,7 +1724,7 @@
               <w:szCs w:val="24"/>
             </w:rPr>
           </w:pPr>
-          <w:hyperlink w:anchor="_Toc194744663" w:history="1">
+          <w:hyperlink w:anchor="_Toc194749969" w:history="1">
             <w:r>
               <w:rPr>
                 <w:rStyle w:val="Hyperlink"/>
@@ -607,7 +1751,7 @@
                 <w:noProof/>
                 <w:webHidden/>
               </w:rPr>
-              <w:instrText xml:space="preserve"> PAGEREF _Toc194744663 \h </w:instrText>
+              <w:instrText xml:space="preserve"> PAGEREF _Toc194749969 \h </w:instrText>
             </w:r>
             <w:r>
               <w:rPr>
@@ -627,7 +1771,7 @@
                 <w:noProof/>
                 <w:webHidden/>
               </w:rPr>
-              <w:t>2</w:t>
+              <w:t>4</w:t>
             </w:r>
             <w:r>
               <w:rPr>
@@ -654,7 +1798,7 @@
       <w:pPr>
         <w:pStyle w:val="Heading1"/>
       </w:pPr>
-      <w:bookmarkStart w:id="0" w:name="_Toc194744659"/>
+      <w:bookmarkStart w:id="0" w:name="_Toc194749951"/>
       <w:r>
         <w:t>Summary</w:t>
       </w:r>
@@ -669,41 +1813,135 @@
       <w:pPr>
         <w:pStyle w:val="Heading1"/>
       </w:pPr>
-      <w:bookmarkStart w:id="1" w:name="_Toc194744660"/>
+      <w:bookmarkStart w:id="1" w:name="_Toc194749952"/>
       <w:r>
         <w:t>Datamining Tools</w:t>
       </w:r>
       <w:bookmarkEnd w:id="1"/>
     </w:p>
     <w:p>
-      <w:r>
-        <w:t>F</w:t>
-      </w:r>
-    </w:p>
-    <w:p>
-      <w:pPr>
-        <w:pStyle w:val="Heading1"/>
-      </w:pPr>
-      <w:bookmarkStart w:id="2" w:name="_Toc194744661"/>
-      <w:r>
-        <w:t>Algorithms</w:t>
+      <w:pPr>
+        <w:pStyle w:val="Heading2"/>
+      </w:pPr>
+      <w:bookmarkStart w:id="2" w:name="_Toc194749953"/>
+      <w:r>
+        <w:t>Caret</w:t>
       </w:r>
       <w:bookmarkEnd w:id="2"/>
     </w:p>
     <w:p>
       <w:r>
-        <w:t>F</w:t>
+        <w:t>T</w:t>
       </w:r>
     </w:p>
     <w:p>
       <w:pPr>
+        <w:pStyle w:val="Heading2"/>
+      </w:pPr>
+      <w:bookmarkStart w:id="3" w:name="_Toc194749954"/>
+      <w:r>
+        <w:t>GgPlot2</w:t>
+      </w:r>
+      <w:bookmarkEnd w:id="3"/>
+    </w:p>
+    <w:p>
+      <w:r>
+        <w:t>T</w:t>
+      </w:r>
+    </w:p>
+    <w:p>
+      <w:pPr>
+        <w:pStyle w:val="Heading2"/>
+      </w:pPr>
+      <w:bookmarkStart w:id="4" w:name="_Toc194749955"/>
+      <w:proofErr w:type="spellStart"/>
+      <w:r>
+        <w:t>GridExtra</w:t>
+      </w:r>
+      <w:bookmarkEnd w:id="4"/>
+      <w:proofErr w:type="spellEnd"/>
+    </w:p>
+    <w:p>
+      <w:r>
+        <w:t>F</w:t>
+      </w:r>
+    </w:p>
+    <w:p>
+      <w:pPr>
+        <w:pStyle w:val="Heading2"/>
+      </w:pPr>
+      <w:bookmarkStart w:id="5" w:name="_Toc194749956"/>
+      <w:r>
+        <w:lastRenderedPageBreak/>
+        <w:t>ROSE</w:t>
+      </w:r>
+      <w:bookmarkEnd w:id="5"/>
+    </w:p>
+    <w:p/>
+    <w:p>
+      <w:pPr>
+        <w:pStyle w:val="Heading2"/>
+      </w:pPr>
+      <w:bookmarkStart w:id="6" w:name="_Toc194749957"/>
+      <w:proofErr w:type="spellStart"/>
+      <w:r>
+        <w:t>RSample</w:t>
+      </w:r>
+      <w:bookmarkEnd w:id="6"/>
+      <w:proofErr w:type="spellEnd"/>
+    </w:p>
+    <w:p/>
+    <w:p>
+      <w:pPr>
+        <w:pStyle w:val="Heading2"/>
+      </w:pPr>
+      <w:bookmarkStart w:id="7" w:name="_Toc194749958"/>
+      <w:r>
+        <w:t>Split</w:t>
+      </w:r>
+      <w:bookmarkEnd w:id="7"/>
+    </w:p>
+    <w:p>
+      <w:r>
+        <w:t>T</w:t>
+      </w:r>
+    </w:p>
+    <w:p>
+      <w:pPr>
+        <w:pStyle w:val="Heading2"/>
+      </w:pPr>
+      <w:bookmarkStart w:id="8" w:name="_Toc194749959"/>
+      <w:proofErr w:type="spellStart"/>
+      <w:r>
+        <w:t>Tidyverse</w:t>
+      </w:r>
+      <w:bookmarkEnd w:id="8"/>
+      <w:proofErr w:type="spellEnd"/>
+    </w:p>
+    <w:p>
+      <w:pPr>
         <w:pStyle w:val="Heading1"/>
       </w:pPr>
-      <w:bookmarkStart w:id="3" w:name="_Toc194744662"/>
+      <w:bookmarkStart w:id="9" w:name="_Toc194749960"/>
+      <w:r>
+        <w:t>Algorithms</w:t>
+      </w:r>
+      <w:bookmarkEnd w:id="9"/>
+    </w:p>
+    <w:p>
+      <w:r>
+        <w:t>F</w:t>
+      </w:r>
+    </w:p>
+    <w:p>
+      <w:pPr>
+        <w:pStyle w:val="Heading1"/>
+      </w:pPr>
+      <w:bookmarkStart w:id="10" w:name="_Toc194749961"/>
       <w:r>
         <w:t>Datamining Procedure</w:t>
       </w:r>
-      <w:bookmarkEnd w:id="3"/>
+      <w:bookmarkEnd w:id="10"/>
     </w:p>
     <w:p>
       <w:r>
@@ -762,10 +2000,16 @@
     <w:p>
       <w:pPr>
         <w:pStyle w:val="Heading2"/>
-      </w:pPr>
+        <w:numPr>
+          <w:ilvl w:val="0"/>
+          <w:numId w:val="6"/>
+        </w:numPr>
+      </w:pPr>
+      <w:bookmarkStart w:id="11" w:name="_Toc194749962"/>
       <w:r>
         <w:t>Preprocessing</w:t>
       </w:r>
+      <w:bookmarkEnd w:id="11"/>
     </w:p>
     <w:p>
       <w:r>
@@ -790,7 +2034,12 @@
     <w:p>
       <w:pPr>
         <w:pStyle w:val="Heading3"/>
-      </w:pPr>
+        <w:numPr>
+          <w:ilvl w:val="0"/>
+          <w:numId w:val="7"/>
+        </w:numPr>
+      </w:pPr>
+      <w:bookmarkStart w:id="12" w:name="_Toc194749963"/>
       <w:r>
         <w:t xml:space="preserve">Preprocessing </w:t>
       </w:r>
@@ -803,6 +2052,7 @@
       <w:r>
         <w:t>Removal of Columns without Value</w:t>
       </w:r>
+      <w:bookmarkEnd w:id="12"/>
     </w:p>
     <w:p>
       <w:r>
@@ -829,10 +2079,14 @@
     <w:p>
       <w:pPr>
         <w:pStyle w:val="Heading3"/>
-      </w:pPr>
-      <w:bookmarkStart w:id="4" w:name="OLE_LINK1"/>
-      <w:r>
-        <w:lastRenderedPageBreak/>
+        <w:numPr>
+          <w:ilvl w:val="0"/>
+          <w:numId w:val="8"/>
+        </w:numPr>
+      </w:pPr>
+      <w:bookmarkStart w:id="13" w:name="OLE_LINK1"/>
+      <w:bookmarkStart w:id="14" w:name="_Toc194749964"/>
+      <w:r>
         <w:t>P</w:t>
       </w:r>
       <w:r>
@@ -841,8 +2095,9 @@
       <w:r>
         <w:t>Data Types</w:t>
       </w:r>
+      <w:bookmarkEnd w:id="14"/>
     </w:p>
-    <w:bookmarkEnd w:id="4"/>
+    <w:bookmarkEnd w:id="13"/>
     <w:p>
       <w:r>
         <w:t>Information about</w:t>
@@ -895,8 +2150,14 @@
     <w:p>
       <w:pPr>
         <w:pStyle w:val="Heading3"/>
-      </w:pPr>
-      <w:r>
+        <w:numPr>
+          <w:ilvl w:val="0"/>
+          <w:numId w:val="9"/>
+        </w:numPr>
+      </w:pPr>
+      <w:bookmarkStart w:id="15" w:name="_Toc194749965"/>
+      <w:r>
+        <w:lastRenderedPageBreak/>
         <w:t xml:space="preserve">Preprocessing – </w:t>
       </w:r>
       <w:r>
@@ -908,10 +2169,17 @@
       <w:r>
         <w:t>Data Dictionary</w:t>
       </w:r>
+      <w:bookmarkEnd w:id="15"/>
     </w:p>
     <w:p>
       <w:r>
-        <w:t xml:space="preserve">To assist with analysis and communication </w:t>
+        <w:t>To assist with analysis and communication</w:t>
+      </w:r>
+      <w:r>
+        <w:t>,</w:t>
+      </w:r>
+      <w:r>
+        <w:t xml:space="preserve"> </w:t>
       </w:r>
       <w:r>
         <w:t xml:space="preserve">the data dictionary for the data being analyzed </w:t>
@@ -958,23 +2226,280 @@
       </w:r>
       <w:proofErr w:type="spellEnd"/>
       <w:r>
-        <w:t xml:space="preserve">.  </w:t>
+        <w:t>.</w:t>
+      </w:r>
+      <w:r>
+        <w:t xml:space="preserve">  This data frame is used to add new columns to the main data frame, </w:t>
+      </w:r>
+      <w:proofErr w:type="spellStart"/>
+      <w:r>
+        <w:rPr>
+          <w:b/>
+          <w:bCs/>
+          <w:i/>
+          <w:iCs/>
+        </w:rPr>
+        <w:t>df</w:t>
+      </w:r>
+      <w:proofErr w:type="spellEnd"/>
+      <w:r>
+        <w:t>, that include the description of each column and names of the values in that column (when available).</w:t>
       </w:r>
     </w:p>
-    <w:p/>
-    <w:p/>
     <w:p>
       <w:pPr>
+        <w:pStyle w:val="Heading3"/>
+        <w:numPr>
+          <w:ilvl w:val="0"/>
+          <w:numId w:val="10"/>
+        </w:numPr>
+      </w:pPr>
+      <w:bookmarkStart w:id="16" w:name="_Toc194749966"/>
+      <w:r>
+        <w:t xml:space="preserve">Preprocessing – </w:t>
+      </w:r>
+      <w:r>
+        <w:t>4</w:t>
+      </w:r>
+      <w:r>
+        <w:t xml:space="preserve">. </w:t>
+      </w:r>
+      <w:r>
+        <w:t>Final Refinements</w:t>
+      </w:r>
+      <w:bookmarkEnd w:id="16"/>
+    </w:p>
+    <w:p>
+      <w:r>
+        <w:t xml:space="preserve">The class of all columns in the main data frame are updated based on the analysis completed and recorded in </w:t>
+      </w:r>
+      <w:proofErr w:type="spellStart"/>
+      <w:r>
+        <w:t>df_columns_info</w:t>
+      </w:r>
+      <w:proofErr w:type="spellEnd"/>
+      <w:r>
+        <w:t xml:space="preserve">.  Columns identified as likely to be good predictors are flagged as well.  As a final step the </w:t>
+      </w:r>
+      <w:proofErr w:type="spellStart"/>
+      <w:r>
+        <w:t>df</w:t>
+      </w:r>
+      <w:proofErr w:type="spellEnd"/>
+      <w:r>
+        <w:t xml:space="preserve"> data frame is written to </w:t>
+      </w:r>
+      <w:proofErr w:type="spellStart"/>
+      <w:r>
+        <w:rPr>
+          <w:b/>
+          <w:bCs/>
+          <w:i/>
+          <w:iCs/>
+        </w:rPr>
+        <w:t>df_</w:t>
+      </w:r>
+      <w:r>
+        <w:rPr>
+          <w:b/>
+          <w:bCs/>
+          <w:i/>
+          <w:iCs/>
+        </w:rPr>
+        <w:t>preprocessed</w:t>
+      </w:r>
+      <w:proofErr w:type="spellEnd"/>
+      <w:r>
+        <w:t xml:space="preserve"> and</w:t>
+      </w:r>
+      <w:r>
+        <w:t xml:space="preserve"> exported as preprocessed_data.csv and </w:t>
+      </w:r>
+      <w:proofErr w:type="gramStart"/>
+      <w:r>
+        <w:t>preprocessed.RData</w:t>
+      </w:r>
+      <w:proofErr w:type="gramEnd"/>
+      <w:r>
+        <w:t xml:space="preserve">.  The </w:t>
+      </w:r>
+      <w:proofErr w:type="gramStart"/>
+      <w:r>
+        <w:t>preprocessed.RData</w:t>
+      </w:r>
+      <w:proofErr w:type="gramEnd"/>
+      <w:r>
+        <w:t xml:space="preserve"> file will persist the data frame column classes.</w:t>
+      </w:r>
+    </w:p>
+    <w:p>
+      <w:pPr>
+        <w:pStyle w:val="Heading3"/>
+        <w:numPr>
+          <w:ilvl w:val="0"/>
+          <w:numId w:val="11"/>
+        </w:numPr>
+      </w:pPr>
+      <w:bookmarkStart w:id="17" w:name="_Toc194749967"/>
+      <w:r>
+        <w:t>Preprocessing – 5. Conclusion</w:t>
+      </w:r>
+      <w:bookmarkEnd w:id="17"/>
+    </w:p>
+    <w:p>
+      <w:r>
+        <w:t>This completes preprocessing.  It is important to note that the record count and original underlying values are unchanged.  These will not be touched until after an unsupervised splitting of the data is completed in the next step.</w:t>
+      </w:r>
+    </w:p>
+    <w:p>
+      <w:pPr>
+        <w:pStyle w:val="Heading2"/>
+        <w:numPr>
+          <w:ilvl w:val="0"/>
+          <w:numId w:val="11"/>
+        </w:numPr>
+      </w:pPr>
+      <w:bookmarkStart w:id="18" w:name="_Toc194749968"/>
+      <w:r>
+        <w:t>Split</w:t>
+      </w:r>
+      <w:bookmarkEnd w:id="18"/>
+    </w:p>
+    <w:p>
+      <w:r>
+        <w:t>The data</w:t>
+      </w:r>
+      <w:r>
+        <w:t>,</w:t>
+      </w:r>
+      <w:r>
+        <w:t xml:space="preserve"> </w:t>
+      </w:r>
+      <w:proofErr w:type="spellStart"/>
+      <w:r>
+        <w:rPr>
+          <w:b/>
+          <w:bCs/>
+          <w:i/>
+          <w:iCs/>
+        </w:rPr>
+        <w:t>df_</w:t>
+      </w:r>
+      <w:proofErr w:type="gramStart"/>
+      <w:r>
+        <w:rPr>
+          <w:b/>
+          <w:bCs/>
+          <w:i/>
+          <w:iCs/>
+        </w:rPr>
+        <w:t>prepcessed</w:t>
+      </w:r>
+      <w:r>
+        <w:t>,i</w:t>
+      </w:r>
+      <w:r>
+        <w:t>s</w:t>
+      </w:r>
+      <w:proofErr w:type="spellEnd"/>
+      <w:proofErr w:type="gramEnd"/>
+      <w:r>
+        <w:t xml:space="preserve"> </w:t>
+      </w:r>
+      <w:r>
+        <w:t>s</w:t>
+      </w:r>
+      <w:r>
+        <w:t xml:space="preserve">plit </w:t>
+      </w:r>
+      <w:r>
+        <w:t>into a training</w:t>
+      </w:r>
+      <w:r>
+        <w:t xml:space="preserve">, </w:t>
+      </w:r>
+      <w:proofErr w:type="spellStart"/>
+      <w:r>
+        <w:rPr>
+          <w:b/>
+          <w:bCs/>
+          <w:i/>
+          <w:iCs/>
+        </w:rPr>
+        <w:t>df_training</w:t>
+      </w:r>
+      <w:proofErr w:type="spellEnd"/>
+      <w:r>
+        <w:t>,</w:t>
+      </w:r>
+      <w:r>
+        <w:t xml:space="preserve"> and testing</w:t>
+      </w:r>
+      <w:r>
+        <w:t xml:space="preserve">, </w:t>
+      </w:r>
+      <w:proofErr w:type="spellStart"/>
+      <w:r>
+        <w:rPr>
+          <w:b/>
+          <w:bCs/>
+          <w:i/>
+          <w:iCs/>
+        </w:rPr>
+        <w:t>df_testing</w:t>
+      </w:r>
+      <w:proofErr w:type="spellEnd"/>
+      <w:r>
+        <w:t>,</w:t>
+      </w:r>
+      <w:r>
+        <w:t xml:space="preserve"> dataset </w:t>
+      </w:r>
+      <w:r>
+        <w:t xml:space="preserve">using the </w:t>
+      </w:r>
+      <w:r>
+        <w:t>Split function.  The testing dataset will be used for performance evaluation.  The Split function is an unsupervised method for splitting the data with equal weights from both classes, difficulty living independ</w:t>
+      </w:r>
+      <w:r>
+        <w:t xml:space="preserve">ently and without difficulty.  There is addition information about the Split function in the </w:t>
+      </w:r>
+      <w:r>
+        <w:t xml:space="preserve">Datamining </w:t>
+      </w:r>
+      <w:r>
+        <w:t>Tools section of this document.</w:t>
+      </w:r>
+    </w:p>
+    <w:p>
+      <w:pPr>
+        <w:pStyle w:val="Heading2"/>
+        <w:numPr>
+          <w:ilvl w:val="0"/>
+          <w:numId w:val="11"/>
+        </w:numPr>
+      </w:pPr>
+      <w:r>
+        <w:t>Balance</w:t>
+      </w:r>
+    </w:p>
+    <w:p>
+      <w:r>
+        <w:t xml:space="preserve">The </w:t>
+      </w:r>
+    </w:p>
+    <w:p>
+      <w:pPr>
         <w:pStyle w:val="Heading1"/>
       </w:pPr>
-      <w:bookmarkStart w:id="5" w:name="_Toc194744663"/>
+      <w:bookmarkStart w:id="19" w:name="_Toc194749969"/>
       <w:r>
         <w:t xml:space="preserve">Datamining </w:t>
       </w:r>
       <w:r>
         <w:t>Results</w:t>
       </w:r>
-      <w:bookmarkEnd w:id="5"/>
+      <w:bookmarkEnd w:id="19"/>
     </w:p>
     <w:p/>
     <w:sectPr>
@@ -1103,6 +2628,95 @@
     </w:lvl>
   </w:abstractNum>
   <w:abstractNum w:abstractNumId="1" w15:restartNumberingAfterBreak="0">
+    <w:nsid w:val="0B2C45D5"/>
+    <w:multiLevelType w:val="hybridMultilevel"/>
+    <w:tmpl w:val="2EF82AF8"/>
+    <w:lvl w:ilvl="0" w:tplc="0409000F">
+      <w:start w:val="1"/>
+      <w:numFmt w:val="decimal"/>
+      <w:lvlText w:val="%1."/>
+      <w:lvlJc w:val="left"/>
+      <w:pPr>
+        <w:ind w:left="720" w:hanging="360"/>
+      </w:pPr>
+      <w:rPr>
+        <w:rFonts w:hint="default"/>
+      </w:rPr>
+    </w:lvl>
+    <w:lvl w:ilvl="1" w:tplc="04090019" w:tentative="1">
+      <w:start w:val="1"/>
+      <w:numFmt w:val="lowerLetter"/>
+      <w:lvlText w:val="%2."/>
+      <w:lvlJc w:val="left"/>
+      <w:pPr>
+        <w:ind w:left="1440" w:hanging="360"/>
+      </w:pPr>
+    </w:lvl>
+    <w:lvl w:ilvl="2" w:tplc="0409001B" w:tentative="1">
+      <w:start w:val="1"/>
+      <w:numFmt w:val="lowerRoman"/>
+      <w:lvlText w:val="%3."/>
+      <w:lvlJc w:val="right"/>
+      <w:pPr>
+        <w:ind w:left="2160" w:hanging="180"/>
+      </w:pPr>
+    </w:lvl>
+    <w:lvl w:ilvl="3" w:tplc="0409000F" w:tentative="1">
+      <w:start w:val="1"/>
+      <w:numFmt w:val="decimal"/>
+      <w:lvlText w:val="%4."/>
+      <w:lvlJc w:val="left"/>
+      <w:pPr>
+        <w:ind w:left="2880" w:hanging="360"/>
+      </w:pPr>
+    </w:lvl>
+    <w:lvl w:ilvl="4" w:tplc="04090019" w:tentative="1">
+      <w:start w:val="1"/>
+      <w:numFmt w:val="lowerLetter"/>
+      <w:lvlText w:val="%5."/>
+      <w:lvlJc w:val="left"/>
+      <w:pPr>
+        <w:ind w:left="3600" w:hanging="360"/>
+      </w:pPr>
+    </w:lvl>
+    <w:lvl w:ilvl="5" w:tplc="0409001B" w:tentative="1">
+      <w:start w:val="1"/>
+      <w:numFmt w:val="lowerRoman"/>
+      <w:lvlText w:val="%6."/>
+      <w:lvlJc w:val="right"/>
+      <w:pPr>
+        <w:ind w:left="4320" w:hanging="180"/>
+      </w:pPr>
+    </w:lvl>
+    <w:lvl w:ilvl="6" w:tplc="0409000F" w:tentative="1">
+      <w:start w:val="1"/>
+      <w:numFmt w:val="decimal"/>
+      <w:lvlText w:val="%7."/>
+      <w:lvlJc w:val="left"/>
+      <w:pPr>
+        <w:ind w:left="5040" w:hanging="360"/>
+      </w:pPr>
+    </w:lvl>
+    <w:lvl w:ilvl="7" w:tplc="04090019" w:tentative="1">
+      <w:start w:val="1"/>
+      <w:numFmt w:val="lowerLetter"/>
+      <w:lvlText w:val="%8."/>
+      <w:lvlJc w:val="left"/>
+      <w:pPr>
+        <w:ind w:left="5760" w:hanging="360"/>
+      </w:pPr>
+    </w:lvl>
+    <w:lvl w:ilvl="8" w:tplc="0409001B" w:tentative="1">
+      <w:start w:val="1"/>
+      <w:numFmt w:val="lowerRoman"/>
+      <w:lvlText w:val="%9."/>
+      <w:lvlJc w:val="right"/>
+      <w:pPr>
+        <w:ind w:left="6480" w:hanging="180"/>
+      </w:pPr>
+    </w:lvl>
+  </w:abstractNum>
+  <w:abstractNum w:abstractNumId="2" w15:restartNumberingAfterBreak="0">
     <w:nsid w:val="18FC2BC3"/>
     <w:multiLevelType w:val="hybridMultilevel"/>
     <w:tmpl w:val="0742E1D6"/>
@@ -1215,7 +2829,185 @@
       </w:rPr>
     </w:lvl>
   </w:abstractNum>
-  <w:abstractNum w:abstractNumId="2" w15:restartNumberingAfterBreak="0">
+  <w:abstractNum w:abstractNumId="3" w15:restartNumberingAfterBreak="0">
+    <w:nsid w:val="245340B8"/>
+    <w:multiLevelType w:val="hybridMultilevel"/>
+    <w:tmpl w:val="933AA7D4"/>
+    <w:lvl w:ilvl="0" w:tplc="0409000F">
+      <w:start w:val="1"/>
+      <w:numFmt w:val="decimal"/>
+      <w:lvlText w:val="%1."/>
+      <w:lvlJc w:val="left"/>
+      <w:pPr>
+        <w:ind w:left="720" w:hanging="360"/>
+      </w:pPr>
+      <w:rPr>
+        <w:rFonts w:hint="default"/>
+      </w:rPr>
+    </w:lvl>
+    <w:lvl w:ilvl="1" w:tplc="04090019" w:tentative="1">
+      <w:start w:val="1"/>
+      <w:numFmt w:val="lowerLetter"/>
+      <w:lvlText w:val="%2."/>
+      <w:lvlJc w:val="left"/>
+      <w:pPr>
+        <w:ind w:left="1440" w:hanging="360"/>
+      </w:pPr>
+    </w:lvl>
+    <w:lvl w:ilvl="2" w:tplc="0409001B" w:tentative="1">
+      <w:start w:val="1"/>
+      <w:numFmt w:val="lowerRoman"/>
+      <w:lvlText w:val="%3."/>
+      <w:lvlJc w:val="right"/>
+      <w:pPr>
+        <w:ind w:left="2160" w:hanging="180"/>
+      </w:pPr>
+    </w:lvl>
+    <w:lvl w:ilvl="3" w:tplc="0409000F" w:tentative="1">
+      <w:start w:val="1"/>
+      <w:numFmt w:val="decimal"/>
+      <w:lvlText w:val="%4."/>
+      <w:lvlJc w:val="left"/>
+      <w:pPr>
+        <w:ind w:left="2880" w:hanging="360"/>
+      </w:pPr>
+    </w:lvl>
+    <w:lvl w:ilvl="4" w:tplc="04090019" w:tentative="1">
+      <w:start w:val="1"/>
+      <w:numFmt w:val="lowerLetter"/>
+      <w:lvlText w:val="%5."/>
+      <w:lvlJc w:val="left"/>
+      <w:pPr>
+        <w:ind w:left="3600" w:hanging="360"/>
+      </w:pPr>
+    </w:lvl>
+    <w:lvl w:ilvl="5" w:tplc="0409001B" w:tentative="1">
+      <w:start w:val="1"/>
+      <w:numFmt w:val="lowerRoman"/>
+      <w:lvlText w:val="%6."/>
+      <w:lvlJc w:val="right"/>
+      <w:pPr>
+        <w:ind w:left="4320" w:hanging="180"/>
+      </w:pPr>
+    </w:lvl>
+    <w:lvl w:ilvl="6" w:tplc="0409000F" w:tentative="1">
+      <w:start w:val="1"/>
+      <w:numFmt w:val="decimal"/>
+      <w:lvlText w:val="%7."/>
+      <w:lvlJc w:val="left"/>
+      <w:pPr>
+        <w:ind w:left="5040" w:hanging="360"/>
+      </w:pPr>
+    </w:lvl>
+    <w:lvl w:ilvl="7" w:tplc="04090019" w:tentative="1">
+      <w:start w:val="1"/>
+      <w:numFmt w:val="lowerLetter"/>
+      <w:lvlText w:val="%8."/>
+      <w:lvlJc w:val="left"/>
+      <w:pPr>
+        <w:ind w:left="5760" w:hanging="360"/>
+      </w:pPr>
+    </w:lvl>
+    <w:lvl w:ilvl="8" w:tplc="0409001B" w:tentative="1">
+      <w:start w:val="1"/>
+      <w:numFmt w:val="lowerRoman"/>
+      <w:lvlText w:val="%9."/>
+      <w:lvlJc w:val="right"/>
+      <w:pPr>
+        <w:ind w:left="6480" w:hanging="180"/>
+      </w:pPr>
+    </w:lvl>
+  </w:abstractNum>
+  <w:abstractNum w:abstractNumId="4" w15:restartNumberingAfterBreak="0">
+    <w:nsid w:val="33033116"/>
+    <w:multiLevelType w:val="hybridMultilevel"/>
+    <w:tmpl w:val="62967E56"/>
+    <w:lvl w:ilvl="0" w:tplc="0409000F">
+      <w:start w:val="1"/>
+      <w:numFmt w:val="decimal"/>
+      <w:lvlText w:val="%1."/>
+      <w:lvlJc w:val="left"/>
+      <w:pPr>
+        <w:ind w:left="720" w:hanging="360"/>
+      </w:pPr>
+      <w:rPr>
+        <w:rFonts w:hint="default"/>
+      </w:rPr>
+    </w:lvl>
+    <w:lvl w:ilvl="1" w:tplc="04090019" w:tentative="1">
+      <w:start w:val="1"/>
+      <w:numFmt w:val="lowerLetter"/>
+      <w:lvlText w:val="%2."/>
+      <w:lvlJc w:val="left"/>
+      <w:pPr>
+        <w:ind w:left="1440" w:hanging="360"/>
+      </w:pPr>
+    </w:lvl>
+    <w:lvl w:ilvl="2" w:tplc="0409001B" w:tentative="1">
+      <w:start w:val="1"/>
+      <w:numFmt w:val="lowerRoman"/>
+      <w:lvlText w:val="%3."/>
+      <w:lvlJc w:val="right"/>
+      <w:pPr>
+        <w:ind w:left="2160" w:hanging="180"/>
+      </w:pPr>
+    </w:lvl>
+    <w:lvl w:ilvl="3" w:tplc="0409000F" w:tentative="1">
+      <w:start w:val="1"/>
+      <w:numFmt w:val="decimal"/>
+      <w:lvlText w:val="%4."/>
+      <w:lvlJc w:val="left"/>
+      <w:pPr>
+        <w:ind w:left="2880" w:hanging="360"/>
+      </w:pPr>
+    </w:lvl>
+    <w:lvl w:ilvl="4" w:tplc="04090019" w:tentative="1">
+      <w:start w:val="1"/>
+      <w:numFmt w:val="lowerLetter"/>
+      <w:lvlText w:val="%5."/>
+      <w:lvlJc w:val="left"/>
+      <w:pPr>
+        <w:ind w:left="3600" w:hanging="360"/>
+      </w:pPr>
+    </w:lvl>
+    <w:lvl w:ilvl="5" w:tplc="0409001B" w:tentative="1">
+      <w:start w:val="1"/>
+      <w:numFmt w:val="lowerRoman"/>
+      <w:lvlText w:val="%6."/>
+      <w:lvlJc w:val="right"/>
+      <w:pPr>
+        <w:ind w:left="4320" w:hanging="180"/>
+      </w:pPr>
+    </w:lvl>
+    <w:lvl w:ilvl="6" w:tplc="0409000F" w:tentative="1">
+      <w:start w:val="1"/>
+      <w:numFmt w:val="decimal"/>
+      <w:lvlText w:val="%7."/>
+      <w:lvlJc w:val="left"/>
+      <w:pPr>
+        <w:ind w:left="5040" w:hanging="360"/>
+      </w:pPr>
+    </w:lvl>
+    <w:lvl w:ilvl="7" w:tplc="04090019" w:tentative="1">
+      <w:start w:val="1"/>
+      <w:numFmt w:val="lowerLetter"/>
+      <w:lvlText w:val="%8."/>
+      <w:lvlJc w:val="left"/>
+      <w:pPr>
+        <w:ind w:left="5760" w:hanging="360"/>
+      </w:pPr>
+    </w:lvl>
+    <w:lvl w:ilvl="8" w:tplc="0409001B" w:tentative="1">
+      <w:start w:val="1"/>
+      <w:numFmt w:val="lowerRoman"/>
+      <w:lvlText w:val="%9."/>
+      <w:lvlJc w:val="right"/>
+      <w:pPr>
+        <w:ind w:left="6480" w:hanging="180"/>
+      </w:pPr>
+    </w:lvl>
+  </w:abstractNum>
+  <w:abstractNum w:abstractNumId="5" w15:restartNumberingAfterBreak="0">
     <w:nsid w:val="336E4817"/>
     <w:multiLevelType w:val="hybridMultilevel"/>
     <w:tmpl w:val="DC22C202"/>
@@ -1328,7 +3120,7 @@
       </w:rPr>
     </w:lvl>
   </w:abstractNum>
-  <w:abstractNum w:abstractNumId="3" w15:restartNumberingAfterBreak="0">
+  <w:abstractNum w:abstractNumId="6" w15:restartNumberingAfterBreak="0">
     <w:nsid w:val="38E32262"/>
     <w:multiLevelType w:val="hybridMultilevel"/>
     <w:tmpl w:val="6A581BA0"/>
@@ -1441,7 +3233,274 @@
       </w:rPr>
     </w:lvl>
   </w:abstractNum>
-  <w:abstractNum w:abstractNumId="4" w15:restartNumberingAfterBreak="0">
+  <w:abstractNum w:abstractNumId="7" w15:restartNumberingAfterBreak="0">
+    <w:nsid w:val="4F0669B2"/>
+    <w:multiLevelType w:val="hybridMultilevel"/>
+    <w:tmpl w:val="AAFC21CA"/>
+    <w:lvl w:ilvl="0" w:tplc="0409000F">
+      <w:start w:val="1"/>
+      <w:numFmt w:val="decimal"/>
+      <w:lvlText w:val="%1."/>
+      <w:lvlJc w:val="left"/>
+      <w:pPr>
+        <w:ind w:left="720" w:hanging="360"/>
+      </w:pPr>
+      <w:rPr>
+        <w:rFonts w:hint="default"/>
+      </w:rPr>
+    </w:lvl>
+    <w:lvl w:ilvl="1" w:tplc="04090019" w:tentative="1">
+      <w:start w:val="1"/>
+      <w:numFmt w:val="lowerLetter"/>
+      <w:lvlText w:val="%2."/>
+      <w:lvlJc w:val="left"/>
+      <w:pPr>
+        <w:ind w:left="1440" w:hanging="360"/>
+      </w:pPr>
+    </w:lvl>
+    <w:lvl w:ilvl="2" w:tplc="0409001B" w:tentative="1">
+      <w:start w:val="1"/>
+      <w:numFmt w:val="lowerRoman"/>
+      <w:lvlText w:val="%3."/>
+      <w:lvlJc w:val="right"/>
+      <w:pPr>
+        <w:ind w:left="2160" w:hanging="180"/>
+      </w:pPr>
+    </w:lvl>
+    <w:lvl w:ilvl="3" w:tplc="0409000F" w:tentative="1">
+      <w:start w:val="1"/>
+      <w:numFmt w:val="decimal"/>
+      <w:lvlText w:val="%4."/>
+      <w:lvlJc w:val="left"/>
+      <w:pPr>
+        <w:ind w:left="2880" w:hanging="360"/>
+      </w:pPr>
+    </w:lvl>
+    <w:lvl w:ilvl="4" w:tplc="04090019" w:tentative="1">
+      <w:start w:val="1"/>
+      <w:numFmt w:val="lowerLetter"/>
+      <w:lvlText w:val="%5."/>
+      <w:lvlJc w:val="left"/>
+      <w:pPr>
+        <w:ind w:left="3600" w:hanging="360"/>
+      </w:pPr>
+    </w:lvl>
+    <w:lvl w:ilvl="5" w:tplc="0409001B" w:tentative="1">
+      <w:start w:val="1"/>
+      <w:numFmt w:val="lowerRoman"/>
+      <w:lvlText w:val="%6."/>
+      <w:lvlJc w:val="right"/>
+      <w:pPr>
+        <w:ind w:left="4320" w:hanging="180"/>
+      </w:pPr>
+    </w:lvl>
+    <w:lvl w:ilvl="6" w:tplc="0409000F" w:tentative="1">
+      <w:start w:val="1"/>
+      <w:numFmt w:val="decimal"/>
+      <w:lvlText w:val="%7."/>
+      <w:lvlJc w:val="left"/>
+      <w:pPr>
+        <w:ind w:left="5040" w:hanging="360"/>
+      </w:pPr>
+    </w:lvl>
+    <w:lvl w:ilvl="7" w:tplc="04090019" w:tentative="1">
+      <w:start w:val="1"/>
+      <w:numFmt w:val="lowerLetter"/>
+      <w:lvlText w:val="%8."/>
+      <w:lvlJc w:val="left"/>
+      <w:pPr>
+        <w:ind w:left="5760" w:hanging="360"/>
+      </w:pPr>
+    </w:lvl>
+    <w:lvl w:ilvl="8" w:tplc="0409001B" w:tentative="1">
+      <w:start w:val="1"/>
+      <w:numFmt w:val="lowerRoman"/>
+      <w:lvlText w:val="%9."/>
+      <w:lvlJc w:val="right"/>
+      <w:pPr>
+        <w:ind w:left="6480" w:hanging="180"/>
+      </w:pPr>
+    </w:lvl>
+  </w:abstractNum>
+  <w:abstractNum w:abstractNumId="8" w15:restartNumberingAfterBreak="0">
+    <w:nsid w:val="582604CD"/>
+    <w:multiLevelType w:val="hybridMultilevel"/>
+    <w:tmpl w:val="7D746C54"/>
+    <w:lvl w:ilvl="0" w:tplc="0409000F">
+      <w:start w:val="1"/>
+      <w:numFmt w:val="decimal"/>
+      <w:lvlText w:val="%1."/>
+      <w:lvlJc w:val="left"/>
+      <w:pPr>
+        <w:ind w:left="720" w:hanging="360"/>
+      </w:pPr>
+      <w:rPr>
+        <w:rFonts w:hint="default"/>
+      </w:rPr>
+    </w:lvl>
+    <w:lvl w:ilvl="1" w:tplc="04090019" w:tentative="1">
+      <w:start w:val="1"/>
+      <w:numFmt w:val="lowerLetter"/>
+      <w:lvlText w:val="%2."/>
+      <w:lvlJc w:val="left"/>
+      <w:pPr>
+        <w:ind w:left="1440" w:hanging="360"/>
+      </w:pPr>
+    </w:lvl>
+    <w:lvl w:ilvl="2" w:tplc="0409001B" w:tentative="1">
+      <w:start w:val="1"/>
+      <w:numFmt w:val="lowerRoman"/>
+      <w:lvlText w:val="%3."/>
+      <w:lvlJc w:val="right"/>
+      <w:pPr>
+        <w:ind w:left="2160" w:hanging="180"/>
+      </w:pPr>
+    </w:lvl>
+    <w:lvl w:ilvl="3" w:tplc="0409000F" w:tentative="1">
+      <w:start w:val="1"/>
+      <w:numFmt w:val="decimal"/>
+      <w:lvlText w:val="%4."/>
+      <w:lvlJc w:val="left"/>
+      <w:pPr>
+        <w:ind w:left="2880" w:hanging="360"/>
+      </w:pPr>
+    </w:lvl>
+    <w:lvl w:ilvl="4" w:tplc="04090019" w:tentative="1">
+      <w:start w:val="1"/>
+      <w:numFmt w:val="lowerLetter"/>
+      <w:lvlText w:val="%5."/>
+      <w:lvlJc w:val="left"/>
+      <w:pPr>
+        <w:ind w:left="3600" w:hanging="360"/>
+      </w:pPr>
+    </w:lvl>
+    <w:lvl w:ilvl="5" w:tplc="0409001B" w:tentative="1">
+      <w:start w:val="1"/>
+      <w:numFmt w:val="lowerRoman"/>
+      <w:lvlText w:val="%6."/>
+      <w:lvlJc w:val="right"/>
+      <w:pPr>
+        <w:ind w:left="4320" w:hanging="180"/>
+      </w:pPr>
+    </w:lvl>
+    <w:lvl w:ilvl="6" w:tplc="0409000F" w:tentative="1">
+      <w:start w:val="1"/>
+      <w:numFmt w:val="decimal"/>
+      <w:lvlText w:val="%7."/>
+      <w:lvlJc w:val="left"/>
+      <w:pPr>
+        <w:ind w:left="5040" w:hanging="360"/>
+      </w:pPr>
+    </w:lvl>
+    <w:lvl w:ilvl="7" w:tplc="04090019" w:tentative="1">
+      <w:start w:val="1"/>
+      <w:numFmt w:val="lowerLetter"/>
+      <w:lvlText w:val="%8."/>
+      <w:lvlJc w:val="left"/>
+      <w:pPr>
+        <w:ind w:left="5760" w:hanging="360"/>
+      </w:pPr>
+    </w:lvl>
+    <w:lvl w:ilvl="8" w:tplc="0409001B" w:tentative="1">
+      <w:start w:val="1"/>
+      <w:numFmt w:val="lowerRoman"/>
+      <w:lvlText w:val="%9."/>
+      <w:lvlJc w:val="right"/>
+      <w:pPr>
+        <w:ind w:left="6480" w:hanging="180"/>
+      </w:pPr>
+    </w:lvl>
+  </w:abstractNum>
+  <w:abstractNum w:abstractNumId="9" w15:restartNumberingAfterBreak="0">
+    <w:nsid w:val="7E4E5D75"/>
+    <w:multiLevelType w:val="hybridMultilevel"/>
+    <w:tmpl w:val="BD9A5036"/>
+    <w:lvl w:ilvl="0" w:tplc="0409000F">
+      <w:start w:val="1"/>
+      <w:numFmt w:val="decimal"/>
+      <w:lvlText w:val="%1."/>
+      <w:lvlJc w:val="left"/>
+      <w:pPr>
+        <w:ind w:left="720" w:hanging="360"/>
+      </w:pPr>
+      <w:rPr>
+        <w:rFonts w:hint="default"/>
+      </w:rPr>
+    </w:lvl>
+    <w:lvl w:ilvl="1" w:tplc="04090019" w:tentative="1">
+      <w:start w:val="1"/>
+      <w:numFmt w:val="lowerLetter"/>
+      <w:lvlText w:val="%2."/>
+      <w:lvlJc w:val="left"/>
+      <w:pPr>
+        <w:ind w:left="1440" w:hanging="360"/>
+      </w:pPr>
+    </w:lvl>
+    <w:lvl w:ilvl="2" w:tplc="0409001B" w:tentative="1">
+      <w:start w:val="1"/>
+      <w:numFmt w:val="lowerRoman"/>
+      <w:lvlText w:val="%3."/>
+      <w:lvlJc w:val="right"/>
+      <w:pPr>
+        <w:ind w:left="2160" w:hanging="180"/>
+      </w:pPr>
+    </w:lvl>
+    <w:lvl w:ilvl="3" w:tplc="0409000F" w:tentative="1">
+      <w:start w:val="1"/>
+      <w:numFmt w:val="decimal"/>
+      <w:lvlText w:val="%4."/>
+      <w:lvlJc w:val="left"/>
+      <w:pPr>
+        <w:ind w:left="2880" w:hanging="360"/>
+      </w:pPr>
+    </w:lvl>
+    <w:lvl w:ilvl="4" w:tplc="04090019" w:tentative="1">
+      <w:start w:val="1"/>
+      <w:numFmt w:val="lowerLetter"/>
+      <w:lvlText w:val="%5."/>
+      <w:lvlJc w:val="left"/>
+      <w:pPr>
+        <w:ind w:left="3600" w:hanging="360"/>
+      </w:pPr>
+    </w:lvl>
+    <w:lvl w:ilvl="5" w:tplc="0409001B" w:tentative="1">
+      <w:start w:val="1"/>
+      <w:numFmt w:val="lowerRoman"/>
+      <w:lvlText w:val="%6."/>
+      <w:lvlJc w:val="right"/>
+      <w:pPr>
+        <w:ind w:left="4320" w:hanging="180"/>
+      </w:pPr>
+    </w:lvl>
+    <w:lvl w:ilvl="6" w:tplc="0409000F" w:tentative="1">
+      <w:start w:val="1"/>
+      <w:numFmt w:val="decimal"/>
+      <w:lvlText w:val="%7."/>
+      <w:lvlJc w:val="left"/>
+      <w:pPr>
+        <w:ind w:left="5040" w:hanging="360"/>
+      </w:pPr>
+    </w:lvl>
+    <w:lvl w:ilvl="7" w:tplc="04090019" w:tentative="1">
+      <w:start w:val="1"/>
+      <w:numFmt w:val="lowerLetter"/>
+      <w:lvlText w:val="%8."/>
+      <w:lvlJc w:val="left"/>
+      <w:pPr>
+        <w:ind w:left="5760" w:hanging="360"/>
+      </w:pPr>
+    </w:lvl>
+    <w:lvl w:ilvl="8" w:tplc="0409001B" w:tentative="1">
+      <w:start w:val="1"/>
+      <w:numFmt w:val="lowerRoman"/>
+      <w:lvlText w:val="%9."/>
+      <w:lvlJc w:val="right"/>
+      <w:pPr>
+        <w:ind w:left="6480" w:hanging="180"/>
+      </w:pPr>
+    </w:lvl>
+  </w:abstractNum>
+  <w:abstractNum w:abstractNumId="10" w15:restartNumberingAfterBreak="0">
     <w:nsid w:val="7F2F75F0"/>
     <w:multiLevelType w:val="hybridMultilevel"/>
     <w:tmpl w:val="433A8E56"/>
@@ -1531,19 +3590,37 @@
     </w:lvl>
   </w:abstractNum>
   <w:num w:numId="1" w16cid:durableId="1431774924">
-    <w:abstractNumId w:val="1"/>
+    <w:abstractNumId w:val="2"/>
   </w:num>
   <w:num w:numId="2" w16cid:durableId="1345087646">
-    <w:abstractNumId w:val="3"/>
+    <w:abstractNumId w:val="6"/>
   </w:num>
   <w:num w:numId="3" w16cid:durableId="1458526417">
     <w:abstractNumId w:val="0"/>
   </w:num>
   <w:num w:numId="4" w16cid:durableId="1028142281">
-    <w:abstractNumId w:val="2"/>
+    <w:abstractNumId w:val="5"/>
   </w:num>
   <w:num w:numId="5" w16cid:durableId="545263387">
+    <w:abstractNumId w:val="10"/>
+  </w:num>
+  <w:num w:numId="6" w16cid:durableId="593393343">
+    <w:abstractNumId w:val="3"/>
+  </w:num>
+  <w:num w:numId="7" w16cid:durableId="1119032117">
+    <w:abstractNumId w:val="1"/>
+  </w:num>
+  <w:num w:numId="8" w16cid:durableId="618222526">
+    <w:abstractNumId w:val="7"/>
+  </w:num>
+  <w:num w:numId="9" w16cid:durableId="608314958">
+    <w:abstractNumId w:val="8"/>
+  </w:num>
+  <w:num w:numId="10" w16cid:durableId="267859401">
     <w:abstractNumId w:val="4"/>
+  </w:num>
+  <w:num w:numId="11" w16cid:durableId="1602562859">
+    <w:abstractNumId w:val="9"/>
   </w:num>
 </w:numbering>
 </file>
@@ -2517,7 +4594,6 @@
     <w:next w:val="Normal"/>
     <w:autoRedefine/>
     <w:uiPriority w:val="39"/>
-    <w:semiHidden/>
     <w:unhideWhenUsed/>
     <w:rsid w:val="00A46CBC"/>
     <w:pPr>
@@ -2536,7 +4612,6 @@
     <w:next w:val="Normal"/>
     <w:autoRedefine/>
     <w:uiPriority w:val="39"/>
-    <w:semiHidden/>
     <w:unhideWhenUsed/>
     <w:rsid w:val="00A46CBC"/>
     <w:pPr>
@@ -2961,7 +5036,7 @@
 </file>
 
 <file path=customXml/itemProps1.xml><?xml version="1.0" encoding="utf-8"?>
-<ds:datastoreItem xmlns:ds="http://schemas.openxmlformats.org/officeDocument/2006/customXml" ds:itemID="{4AD2D312-63BA-924B-99E2-04C36EF5255E}">
+<ds:datastoreItem xmlns:ds="http://schemas.openxmlformats.org/officeDocument/2006/customXml" ds:itemID="{95A648F9-FD23-6447-B95B-2C02AE449A83}">
   <ds:schemaRefs>
     <ds:schemaRef ds:uri="http://schemas.openxmlformats.org/officeDocument/2006/bibliography"/>
   </ds:schemaRefs>

</xml_diff>

<commit_message>
Added section 4.2 to the report along with additional updates.
</commit_message>
<xml_diff>
--- a/CS699-ProjectReport.docx
+++ b/CS699-ProjectReport.docx
@@ -284,7 +284,7 @@
             </w:rPr>
             <w:fldChar w:fldCharType="separate"/>
           </w:r>
-          <w:hyperlink w:anchor="_Toc194749951" w:history="1">
+          <w:hyperlink w:anchor="_Toc194779985" w:history="1">
             <w:r>
               <w:rPr>
                 <w:rStyle w:val="Hyperlink"/>
@@ -311,7 +311,7 @@
                 <w:noProof/>
                 <w:webHidden/>
               </w:rPr>
-              <w:instrText xml:space="preserve"> PAGEREF _Toc194749951 \h </w:instrText>
+              <w:instrText xml:space="preserve"> PAGEREF _Toc194779985 \h </w:instrText>
             </w:r>
             <w:r>
               <w:rPr>
@@ -358,7 +358,7 @@
               <w:szCs w:val="24"/>
             </w:rPr>
           </w:pPr>
-          <w:hyperlink w:anchor="_Toc194749952" w:history="1">
+          <w:hyperlink w:anchor="_Toc194779986" w:history="1">
             <w:r>
               <w:rPr>
                 <w:rStyle w:val="Hyperlink"/>
@@ -385,7 +385,7 @@
                 <w:noProof/>
                 <w:webHidden/>
               </w:rPr>
-              <w:instrText xml:space="preserve"> PAGEREF _Toc194749952 \h </w:instrText>
+              <w:instrText xml:space="preserve"> PAGEREF _Toc194779986 \h </w:instrText>
             </w:r>
             <w:r>
               <w:rPr>
@@ -430,7 +430,7 @@
               <w:szCs w:val="24"/>
             </w:rPr>
           </w:pPr>
-          <w:hyperlink w:anchor="_Toc194749953" w:history="1">
+          <w:hyperlink w:anchor="_Toc194779987" w:history="1">
             <w:r>
               <w:rPr>
                 <w:rStyle w:val="Hyperlink"/>
@@ -457,7 +457,7 @@
                 <w:noProof/>
                 <w:webHidden/>
               </w:rPr>
-              <w:instrText xml:space="preserve"> PAGEREF _Toc194749953 \h </w:instrText>
+              <w:instrText xml:space="preserve"> PAGEREF _Toc194779987 \h </w:instrText>
             </w:r>
             <w:r>
               <w:rPr>
@@ -502,7 +502,7 @@
               <w:szCs w:val="24"/>
             </w:rPr>
           </w:pPr>
-          <w:hyperlink w:anchor="_Toc194749954" w:history="1">
+          <w:hyperlink w:anchor="_Toc194779988" w:history="1">
             <w:r>
               <w:rPr>
                 <w:rStyle w:val="Hyperlink"/>
@@ -529,7 +529,7 @@
                 <w:noProof/>
                 <w:webHidden/>
               </w:rPr>
-              <w:instrText xml:space="preserve"> PAGEREF _Toc194749954 \h </w:instrText>
+              <w:instrText xml:space="preserve"> PAGEREF _Toc194779988 \h </w:instrText>
             </w:r>
             <w:r>
               <w:rPr>
@@ -574,7 +574,7 @@
               <w:szCs w:val="24"/>
             </w:rPr>
           </w:pPr>
-          <w:hyperlink w:anchor="_Toc194749955" w:history="1">
+          <w:hyperlink w:anchor="_Toc194779989" w:history="1">
             <w:r>
               <w:rPr>
                 <w:rStyle w:val="Hyperlink"/>
@@ -601,7 +601,7 @@
                 <w:noProof/>
                 <w:webHidden/>
               </w:rPr>
-              <w:instrText xml:space="preserve"> PAGEREF _Toc194749955 \h </w:instrText>
+              <w:instrText xml:space="preserve"> PAGEREF _Toc194779989 \h </w:instrText>
             </w:r>
             <w:r>
               <w:rPr>
@@ -646,7 +646,7 @@
               <w:szCs w:val="24"/>
             </w:rPr>
           </w:pPr>
-          <w:hyperlink w:anchor="_Toc194749956" w:history="1">
+          <w:hyperlink w:anchor="_Toc194779990" w:history="1">
             <w:r>
               <w:rPr>
                 <w:rStyle w:val="Hyperlink"/>
@@ -673,7 +673,7 @@
                 <w:noProof/>
                 <w:webHidden/>
               </w:rPr>
-              <w:instrText xml:space="preserve"> PAGEREF _Toc194749956 \h </w:instrText>
+              <w:instrText xml:space="preserve"> PAGEREF _Toc194779990 \h </w:instrText>
             </w:r>
             <w:r>
               <w:rPr>
@@ -718,7 +718,7 @@
               <w:szCs w:val="24"/>
             </w:rPr>
           </w:pPr>
-          <w:hyperlink w:anchor="_Toc194749957" w:history="1">
+          <w:hyperlink w:anchor="_Toc194779991" w:history="1">
             <w:r>
               <w:rPr>
                 <w:rStyle w:val="Hyperlink"/>
@@ -745,7 +745,7 @@
                 <w:noProof/>
                 <w:webHidden/>
               </w:rPr>
-              <w:instrText xml:space="preserve"> PAGEREF _Toc194749957 \h </w:instrText>
+              <w:instrText xml:space="preserve"> PAGEREF _Toc194779991 \h </w:instrText>
             </w:r>
             <w:r>
               <w:rPr>
@@ -790,7 +790,7 @@
               <w:szCs w:val="24"/>
             </w:rPr>
           </w:pPr>
-          <w:hyperlink w:anchor="_Toc194749958" w:history="1">
+          <w:hyperlink w:anchor="_Toc194779992" w:history="1">
             <w:r>
               <w:rPr>
                 <w:rStyle w:val="Hyperlink"/>
@@ -817,7 +817,7 @@
                 <w:noProof/>
                 <w:webHidden/>
               </w:rPr>
-              <w:instrText xml:space="preserve"> PAGEREF _Toc194749958 \h </w:instrText>
+              <w:instrText xml:space="preserve"> PAGEREF _Toc194779992 \h </w:instrText>
             </w:r>
             <w:r>
               <w:rPr>
@@ -862,7 +862,7 @@
               <w:szCs w:val="24"/>
             </w:rPr>
           </w:pPr>
-          <w:hyperlink w:anchor="_Toc194749959" w:history="1">
+          <w:hyperlink w:anchor="_Toc194779993" w:history="1">
             <w:r>
               <w:rPr>
                 <w:rStyle w:val="Hyperlink"/>
@@ -889,7 +889,7 @@
                 <w:noProof/>
                 <w:webHidden/>
               </w:rPr>
-              <w:instrText xml:space="preserve"> PAGEREF _Toc194749959 \h </w:instrText>
+              <w:instrText xml:space="preserve"> PAGEREF _Toc194779993 \h </w:instrText>
             </w:r>
             <w:r>
               <w:rPr>
@@ -936,7 +936,7 @@
               <w:szCs w:val="24"/>
             </w:rPr>
           </w:pPr>
-          <w:hyperlink w:anchor="_Toc194749960" w:history="1">
+          <w:hyperlink w:anchor="_Toc194779994" w:history="1">
             <w:r>
               <w:rPr>
                 <w:rStyle w:val="Hyperlink"/>
@@ -963,7 +963,7 @@
                 <w:noProof/>
                 <w:webHidden/>
               </w:rPr>
-              <w:instrText xml:space="preserve"> PAGEREF _Toc194749960 \h </w:instrText>
+              <w:instrText xml:space="preserve"> PAGEREF _Toc194779994 \h </w:instrText>
             </w:r>
             <w:r>
               <w:rPr>
@@ -1010,7 +1010,7 @@
               <w:szCs w:val="24"/>
             </w:rPr>
           </w:pPr>
-          <w:hyperlink w:anchor="_Toc194749961" w:history="1">
+          <w:hyperlink w:anchor="_Toc194779995" w:history="1">
             <w:r>
               <w:rPr>
                 <w:rStyle w:val="Hyperlink"/>
@@ -1037,7 +1037,7 @@
                 <w:noProof/>
                 <w:webHidden/>
               </w:rPr>
-              <w:instrText xml:space="preserve"> PAGEREF _Toc194749961 \h </w:instrText>
+              <w:instrText xml:space="preserve"> PAGEREF _Toc194779995 \h </w:instrText>
             </w:r>
             <w:r>
               <w:rPr>
@@ -1083,7 +1083,7 @@
               <w:szCs w:val="24"/>
             </w:rPr>
           </w:pPr>
-          <w:hyperlink w:anchor="_Toc194749962" w:history="1">
+          <w:hyperlink w:anchor="_Toc194779996" w:history="1">
             <w:r>
               <w:rPr>
                 <w:rStyle w:val="Hyperlink"/>
@@ -1106,7 +1106,7 @@
                 <w:rStyle w:val="Hyperlink"/>
                 <w:noProof/>
               </w:rPr>
-              <w:t>Preprocessing</w:t>
+              <w:t>Preprocessing – df_preprocessed</w:t>
             </w:r>
             <w:r>
               <w:rPr>
@@ -1127,7 +1127,7 @@
                 <w:noProof/>
                 <w:webHidden/>
               </w:rPr>
-              <w:instrText xml:space="preserve"> PAGEREF _Toc194749962 \h </w:instrText>
+              <w:instrText xml:space="preserve"> PAGEREF _Toc194779996 \h </w:instrText>
             </w:r>
             <w:r>
               <w:rPr>
@@ -1174,7 +1174,7 @@
               <w:szCs w:val="24"/>
             </w:rPr>
           </w:pPr>
-          <w:hyperlink w:anchor="_Toc194749963" w:history="1">
+          <w:hyperlink w:anchor="_Toc194779997" w:history="1">
             <w:r>
               <w:rPr>
                 <w:rStyle w:val="Hyperlink"/>
@@ -1219,7 +1219,7 @@
                 <w:noProof/>
                 <w:webHidden/>
               </w:rPr>
-              <w:instrText xml:space="preserve"> PAGEREF _Toc194749963 \h </w:instrText>
+              <w:instrText xml:space="preserve"> PAGEREF _Toc194779997 \h </w:instrText>
             </w:r>
             <w:r>
               <w:rPr>
@@ -1266,7 +1266,7 @@
               <w:szCs w:val="24"/>
             </w:rPr>
           </w:pPr>
-          <w:hyperlink w:anchor="_Toc194749964" w:history="1">
+          <w:hyperlink w:anchor="_Toc194779998" w:history="1">
             <w:r>
               <w:rPr>
                 <w:rStyle w:val="Hyperlink"/>
@@ -1311,7 +1311,7 @@
                 <w:noProof/>
                 <w:webHidden/>
               </w:rPr>
-              <w:instrText xml:space="preserve"> PAGEREF _Toc194749964 \h </w:instrText>
+              <w:instrText xml:space="preserve"> PAGEREF _Toc194779998 \h </w:instrText>
             </w:r>
             <w:r>
               <w:rPr>
@@ -1358,7 +1358,7 @@
               <w:szCs w:val="24"/>
             </w:rPr>
           </w:pPr>
-          <w:hyperlink w:anchor="_Toc194749965" w:history="1">
+          <w:hyperlink w:anchor="_Toc194779999" w:history="1">
             <w:r>
               <w:rPr>
                 <w:rStyle w:val="Hyperlink"/>
@@ -1403,7 +1403,7 @@
                 <w:noProof/>
                 <w:webHidden/>
               </w:rPr>
-              <w:instrText xml:space="preserve"> PAGEREF _Toc194749965 \h </w:instrText>
+              <w:instrText xml:space="preserve"> PAGEREF _Toc194779999 \h </w:instrText>
             </w:r>
             <w:r>
               <w:rPr>
@@ -1450,7 +1450,7 @@
               <w:szCs w:val="24"/>
             </w:rPr>
           </w:pPr>
-          <w:hyperlink w:anchor="_Toc194749966" w:history="1">
+          <w:hyperlink w:anchor="_Toc194780000" w:history="1">
             <w:r>
               <w:rPr>
                 <w:rStyle w:val="Hyperlink"/>
@@ -1495,7 +1495,7 @@
                 <w:noProof/>
                 <w:webHidden/>
               </w:rPr>
-              <w:instrText xml:space="preserve"> PAGEREF _Toc194749966 \h </w:instrText>
+              <w:instrText xml:space="preserve"> PAGEREF _Toc194780000 \h </w:instrText>
             </w:r>
             <w:r>
               <w:rPr>
@@ -1542,7 +1542,7 @@
               <w:szCs w:val="24"/>
             </w:rPr>
           </w:pPr>
-          <w:hyperlink w:anchor="_Toc194749967" w:history="1">
+          <w:hyperlink w:anchor="_Toc194780001" w:history="1">
             <w:r>
               <w:rPr>
                 <w:rStyle w:val="Hyperlink"/>
@@ -1587,7 +1587,7 @@
                 <w:noProof/>
                 <w:webHidden/>
               </w:rPr>
-              <w:instrText xml:space="preserve"> PAGEREF _Toc194749967 \h </w:instrText>
+              <w:instrText xml:space="preserve"> PAGEREF _Toc194780001 \h </w:instrText>
             </w:r>
             <w:r>
               <w:rPr>
@@ -1633,7 +1633,7 @@
               <w:szCs w:val="24"/>
             </w:rPr>
           </w:pPr>
-          <w:hyperlink w:anchor="_Toc194749968" w:history="1">
+          <w:hyperlink w:anchor="_Toc194780002" w:history="1">
             <w:r>
               <w:rPr>
                 <w:rStyle w:val="Hyperlink"/>
@@ -1656,7 +1656,7 @@
                 <w:rStyle w:val="Hyperlink"/>
                 <w:noProof/>
               </w:rPr>
-              <w:t>Split</w:t>
+              <w:t>Split – df_training, df_testing</w:t>
             </w:r>
             <w:r>
               <w:rPr>
@@ -1677,7 +1677,187 @@
                 <w:noProof/>
                 <w:webHidden/>
               </w:rPr>
-              <w:instrText xml:space="preserve"> PAGEREF _Toc194749968 \h </w:instrText>
+              <w:instrText xml:space="preserve"> PAGEREF _Toc194780002 \h </w:instrText>
+            </w:r>
+            <w:r>
+              <w:rPr>
+                <w:noProof/>
+                <w:webHidden/>
+              </w:rPr>
+            </w:r>
+            <w:r>
+              <w:rPr>
+                <w:noProof/>
+                <w:webHidden/>
+              </w:rPr>
+              <w:fldChar w:fldCharType="separate"/>
+            </w:r>
+            <w:r>
+              <w:rPr>
+                <w:noProof/>
+                <w:webHidden/>
+              </w:rPr>
+              <w:t>4</w:t>
+            </w:r>
+            <w:r>
+              <w:rPr>
+                <w:noProof/>
+                <w:webHidden/>
+              </w:rPr>
+              <w:fldChar w:fldCharType="end"/>
+            </w:r>
+          </w:hyperlink>
+        </w:p>
+        <w:p>
+          <w:pPr>
+            <w:pStyle w:val="TOC2"/>
+            <w:tabs>
+              <w:tab w:val="left" w:pos="720"/>
+              <w:tab w:val="right" w:leader="dot" w:pos="9350"/>
+            </w:tabs>
+            <w:rPr>
+              <w:rFonts w:eastAsiaTheme="minorEastAsia"/>
+              <w:smallCaps w:val="0"/>
+              <w:noProof/>
+              <w:sz w:val="24"/>
+              <w:szCs w:val="24"/>
+            </w:rPr>
+          </w:pPr>
+          <w:hyperlink w:anchor="_Toc194780003" w:history="1">
+            <w:r>
+              <w:rPr>
+                <w:rStyle w:val="Hyperlink"/>
+                <w:noProof/>
+              </w:rPr>
+              <w:t>3.</w:t>
+            </w:r>
+            <w:r>
+              <w:rPr>
+                <w:rFonts w:eastAsiaTheme="minorEastAsia"/>
+                <w:smallCaps w:val="0"/>
+                <w:noProof/>
+                <w:sz w:val="24"/>
+                <w:szCs w:val="24"/>
+              </w:rPr>
+              <w:tab/>
+            </w:r>
+            <w:r>
+              <w:rPr>
+                <w:rStyle w:val="Hyperlink"/>
+                <w:noProof/>
+              </w:rPr>
+              <w:t>Balance – df_balanced1, df_balanced2</w:t>
+            </w:r>
+            <w:r>
+              <w:rPr>
+                <w:noProof/>
+                <w:webHidden/>
+              </w:rPr>
+              <w:tab/>
+            </w:r>
+            <w:r>
+              <w:rPr>
+                <w:noProof/>
+                <w:webHidden/>
+              </w:rPr>
+              <w:fldChar w:fldCharType="begin"/>
+            </w:r>
+            <w:r>
+              <w:rPr>
+                <w:noProof/>
+                <w:webHidden/>
+              </w:rPr>
+              <w:instrText xml:space="preserve"> PAGEREF _Toc194780003 \h </w:instrText>
+            </w:r>
+            <w:r>
+              <w:rPr>
+                <w:noProof/>
+                <w:webHidden/>
+              </w:rPr>
+            </w:r>
+            <w:r>
+              <w:rPr>
+                <w:noProof/>
+                <w:webHidden/>
+              </w:rPr>
+              <w:fldChar w:fldCharType="separate"/>
+            </w:r>
+            <w:r>
+              <w:rPr>
+                <w:noProof/>
+                <w:webHidden/>
+              </w:rPr>
+              <w:t>4</w:t>
+            </w:r>
+            <w:r>
+              <w:rPr>
+                <w:noProof/>
+                <w:webHidden/>
+              </w:rPr>
+              <w:fldChar w:fldCharType="end"/>
+            </w:r>
+          </w:hyperlink>
+        </w:p>
+        <w:p>
+          <w:pPr>
+            <w:pStyle w:val="TOC2"/>
+            <w:tabs>
+              <w:tab w:val="left" w:pos="720"/>
+              <w:tab w:val="right" w:leader="dot" w:pos="9350"/>
+            </w:tabs>
+            <w:rPr>
+              <w:rFonts w:eastAsiaTheme="minorEastAsia"/>
+              <w:smallCaps w:val="0"/>
+              <w:noProof/>
+              <w:sz w:val="24"/>
+              <w:szCs w:val="24"/>
+            </w:rPr>
+          </w:pPr>
+          <w:hyperlink w:anchor="_Toc194780004" w:history="1">
+            <w:r>
+              <w:rPr>
+                <w:rStyle w:val="Hyperlink"/>
+                <w:noProof/>
+              </w:rPr>
+              <w:t>4.</w:t>
+            </w:r>
+            <w:r>
+              <w:rPr>
+                <w:rFonts w:eastAsiaTheme="minorEastAsia"/>
+                <w:smallCaps w:val="0"/>
+                <w:noProof/>
+                <w:sz w:val="24"/>
+                <w:szCs w:val="24"/>
+              </w:rPr>
+              <w:tab/>
+            </w:r>
+            <w:r>
+              <w:rPr>
+                <w:rStyle w:val="Hyperlink"/>
+                <w:noProof/>
+              </w:rPr>
+              <w:t>Select – df_select#_balanced#</w:t>
+            </w:r>
+            <w:r>
+              <w:rPr>
+                <w:noProof/>
+                <w:webHidden/>
+              </w:rPr>
+              <w:tab/>
+            </w:r>
+            <w:r>
+              <w:rPr>
+                <w:noProof/>
+                <w:webHidden/>
+              </w:rPr>
+              <w:fldChar w:fldCharType="begin"/>
+            </w:r>
+            <w:r>
+              <w:rPr>
+                <w:noProof/>
+                <w:webHidden/>
+              </w:rPr>
+              <w:instrText xml:space="preserve"> PAGEREF _Toc194780004 \h </w:instrText>
             </w:r>
             <w:r>
               <w:rPr>
@@ -1724,7 +1904,7 @@
               <w:szCs w:val="24"/>
             </w:rPr>
           </w:pPr>
-          <w:hyperlink w:anchor="_Toc194749969" w:history="1">
+          <w:hyperlink w:anchor="_Toc194780005" w:history="1">
             <w:r>
               <w:rPr>
                 <w:rStyle w:val="Hyperlink"/>
@@ -1751,7 +1931,7 @@
                 <w:noProof/>
                 <w:webHidden/>
               </w:rPr>
-              <w:instrText xml:space="preserve"> PAGEREF _Toc194749969 \h </w:instrText>
+              <w:instrText xml:space="preserve"> PAGEREF _Toc194780005 \h </w:instrText>
             </w:r>
             <w:r>
               <w:rPr>
@@ -1798,7 +1978,7 @@
       <w:pPr>
         <w:pStyle w:val="Heading1"/>
       </w:pPr>
-      <w:bookmarkStart w:id="0" w:name="_Toc194749951"/>
+      <w:bookmarkStart w:id="0" w:name="_Toc194779985"/>
       <w:r>
         <w:t>Summary</w:t>
       </w:r>
@@ -1813,7 +1993,7 @@
       <w:pPr>
         <w:pStyle w:val="Heading1"/>
       </w:pPr>
-      <w:bookmarkStart w:id="1" w:name="_Toc194749952"/>
+      <w:bookmarkStart w:id="1" w:name="_Toc194779986"/>
       <w:r>
         <w:t>Datamining Tools</w:t>
       </w:r>
@@ -1823,7 +2003,7 @@
       <w:pPr>
         <w:pStyle w:val="Heading2"/>
       </w:pPr>
-      <w:bookmarkStart w:id="2" w:name="_Toc194749953"/>
+      <w:bookmarkStart w:id="2" w:name="_Toc194779987"/>
       <w:r>
         <w:t>Caret</w:t>
       </w:r>
@@ -1833,12 +2013,15 @@
       <w:r>
         <w:t>T</w:t>
       </w:r>
+      <w:r>
+        <w:t>he Caret package is an R package for building, tuning, and evaluating machine learning models.  This is the primary package used throughout the project.</w:t>
+      </w:r>
     </w:p>
     <w:p>
       <w:pPr>
         <w:pStyle w:val="Heading2"/>
       </w:pPr>
-      <w:bookmarkStart w:id="3" w:name="_Toc194749954"/>
+      <w:bookmarkStart w:id="3" w:name="_Toc194779988"/>
       <w:r>
         <w:t>GgPlot2</w:t>
       </w:r>
@@ -1846,16 +2029,17 @@
     </w:p>
     <w:p>
       <w:r>
-        <w:t>T</w:t>
+        <w:t>The ggPlot2 package is an R package for generating plots.  This package was used to generate visualizations for Fisher Scores and Correlations for attribute selection.</w:t>
       </w:r>
     </w:p>
     <w:p>
       <w:pPr>
         <w:pStyle w:val="Heading2"/>
       </w:pPr>
-      <w:bookmarkStart w:id="4" w:name="_Toc194749955"/>
+      <w:bookmarkStart w:id="4" w:name="_Toc194779989"/>
       <w:proofErr w:type="spellStart"/>
       <w:r>
+        <w:lastRenderedPageBreak/>
         <w:t>GridExtra</w:t>
       </w:r>
       <w:bookmarkEnd w:id="4"/>
@@ -1870,9 +2054,8 @@
       <w:pPr>
         <w:pStyle w:val="Heading2"/>
       </w:pPr>
-      <w:bookmarkStart w:id="5" w:name="_Toc194749956"/>
-      <w:r>
-        <w:lastRenderedPageBreak/>
+      <w:bookmarkStart w:id="5" w:name="_Toc194779990"/>
+      <w:r>
         <w:t>ROSE</w:t>
       </w:r>
       <w:bookmarkEnd w:id="5"/>
@@ -1882,7 +2065,7 @@
       <w:pPr>
         <w:pStyle w:val="Heading2"/>
       </w:pPr>
-      <w:bookmarkStart w:id="6" w:name="_Toc194749957"/>
+      <w:bookmarkStart w:id="6" w:name="_Toc194779991"/>
       <w:proofErr w:type="spellStart"/>
       <w:r>
         <w:t>RSample</w:t>
@@ -1895,7 +2078,7 @@
       <w:pPr>
         <w:pStyle w:val="Heading2"/>
       </w:pPr>
-      <w:bookmarkStart w:id="7" w:name="_Toc194749958"/>
+      <w:bookmarkStart w:id="7" w:name="_Toc194779992"/>
       <w:r>
         <w:t>Split</w:t>
       </w:r>
@@ -1910,7 +2093,7 @@
       <w:pPr>
         <w:pStyle w:val="Heading2"/>
       </w:pPr>
-      <w:bookmarkStart w:id="8" w:name="_Toc194749959"/>
+      <w:bookmarkStart w:id="8" w:name="_Toc194779993"/>
       <w:proofErr w:type="spellStart"/>
       <w:r>
         <w:t>Tidyverse</w:t>
@@ -1922,22 +2105,55 @@
       <w:pPr>
         <w:pStyle w:val="Heading1"/>
       </w:pPr>
-      <w:bookmarkStart w:id="9" w:name="_Toc194749960"/>
+      <w:bookmarkStart w:id="9" w:name="_Toc194779994"/>
       <w:r>
         <w:t>Algorithms</w:t>
       </w:r>
       <w:bookmarkEnd w:id="9"/>
     </w:p>
     <w:p>
-      <w:r>
-        <w:t>F</w:t>
-      </w:r>
-    </w:p>
+      <w:pPr>
+        <w:pStyle w:val="Heading2"/>
+      </w:pPr>
+      <w:r>
+        <w:t>Attribute Selection Algorithms</w:t>
+      </w:r>
+    </w:p>
+    <w:p>
+      <w:pPr>
+        <w:pStyle w:val="Heading3"/>
+      </w:pPr>
+      <w:r>
+        <w:t>Missing Values</w:t>
+      </w:r>
+    </w:p>
+    <w:p>
+      <w:pPr>
+        <w:pStyle w:val="Heading3"/>
+      </w:pPr>
+      <w:r>
+        <w:t>Fisher</w:t>
+      </w:r>
+    </w:p>
+    <w:p>
+      <w:r>
+        <w:t>I chose the Fisher algorithm over the Chi-square algorithm because of its ability to handle sparse data.</w:t>
+      </w:r>
+    </w:p>
+    <w:p>
+      <w:pPr>
+        <w:pStyle w:val="Heading3"/>
+      </w:pPr>
+      <w:r>
+        <w:t>Correlation</w:t>
+      </w:r>
+    </w:p>
+    <w:p/>
     <w:p>
       <w:pPr>
         <w:pStyle w:val="Heading1"/>
       </w:pPr>
-      <w:bookmarkStart w:id="10" w:name="_Toc194749961"/>
+      <w:bookmarkStart w:id="10" w:name="_Toc194779995"/>
       <w:r>
         <w:t>Datamining Procedure</w:t>
       </w:r>
@@ -2005,11 +2221,19 @@
           <w:numId w:val="6"/>
         </w:numPr>
       </w:pPr>
-      <w:bookmarkStart w:id="11" w:name="_Toc194749962"/>
+      <w:bookmarkStart w:id="11" w:name="_Toc194779996"/>
       <w:r>
         <w:t>Preprocessing</w:t>
       </w:r>
+      <w:r>
+        <w:t xml:space="preserve"> – </w:t>
+      </w:r>
+      <w:proofErr w:type="spellStart"/>
+      <w:r>
+        <w:t>df_preprocessed</w:t>
+      </w:r>
       <w:bookmarkEnd w:id="11"/>
+      <w:proofErr w:type="spellEnd"/>
     </w:p>
     <w:p>
       <w:r>
@@ -2039,8 +2263,9 @@
           <w:numId w:val="7"/>
         </w:numPr>
       </w:pPr>
-      <w:bookmarkStart w:id="12" w:name="_Toc194749963"/>
-      <w:r>
+      <w:bookmarkStart w:id="12" w:name="_Toc194779997"/>
+      <w:r>
+        <w:lastRenderedPageBreak/>
         <w:t xml:space="preserve">Preprocessing </w:t>
       </w:r>
       <w:r>
@@ -2085,7 +2310,7 @@
         </w:numPr>
       </w:pPr>
       <w:bookmarkStart w:id="13" w:name="OLE_LINK1"/>
-      <w:bookmarkStart w:id="14" w:name="_Toc194749964"/>
+      <w:bookmarkStart w:id="14" w:name="_Toc194779998"/>
       <w:r>
         <w:t>P</w:t>
       </w:r>
@@ -2155,9 +2380,8 @@
           <w:numId w:val="9"/>
         </w:numPr>
       </w:pPr>
-      <w:bookmarkStart w:id="15" w:name="_Toc194749965"/>
-      <w:r>
-        <w:lastRenderedPageBreak/>
+      <w:bookmarkStart w:id="15" w:name="_Toc194779999"/>
+      <w:r>
         <w:t xml:space="preserve">Preprocessing – </w:t>
       </w:r>
       <w:r>
@@ -2254,7 +2478,7 @@
           <w:numId w:val="10"/>
         </w:numPr>
       </w:pPr>
-      <w:bookmarkStart w:id="16" w:name="_Toc194749966"/>
+      <w:bookmarkStart w:id="16" w:name="_Toc194780000"/>
       <w:r>
         <w:t xml:space="preserve">Preprocessing – </w:t>
       </w:r>
@@ -2340,7 +2564,7 @@
           <w:numId w:val="11"/>
         </w:numPr>
       </w:pPr>
-      <w:bookmarkStart w:id="17" w:name="_Toc194749967"/>
+      <w:bookmarkStart w:id="17" w:name="_Toc194780001"/>
       <w:r>
         <w:t>Preprocessing – 5. Conclusion</w:t>
       </w:r>
@@ -2359,11 +2583,27 @@
           <w:numId w:val="11"/>
         </w:numPr>
       </w:pPr>
-      <w:bookmarkStart w:id="18" w:name="_Toc194749968"/>
+      <w:bookmarkStart w:id="18" w:name="_Toc194780002"/>
       <w:r>
         <w:t>Split</w:t>
       </w:r>
+      <w:r>
+        <w:t xml:space="preserve"> – </w:t>
+      </w:r>
+      <w:proofErr w:type="spellStart"/>
+      <w:r>
+        <w:t>df_training</w:t>
+      </w:r>
+      <w:proofErr w:type="spellEnd"/>
+      <w:r>
+        <w:t xml:space="preserve">, </w:t>
+      </w:r>
+      <w:proofErr w:type="spellStart"/>
+      <w:r>
+        <w:t>df_testing</w:t>
+      </w:r>
       <w:bookmarkEnd w:id="18"/>
+      <w:proofErr w:type="spellEnd"/>
     </w:p>
     <w:p>
       <w:r>
@@ -2393,7 +2633,25 @@
           <w:i/>
           <w:iCs/>
         </w:rPr>
-        <w:t>prepcessed</w:t>
+        <w:t>prep</w:t>
+      </w:r>
+      <w:r>
+        <w:rPr>
+          <w:b/>
+          <w:bCs/>
+          <w:i/>
+          <w:iCs/>
+        </w:rPr>
+        <w:t>ro</w:t>
+      </w:r>
+      <w:r>
+        <w:rPr>
+          <w:b/>
+          <w:bCs/>
+          <w:i/>
+          <w:iCs/>
+        </w:rPr>
+        <w:t>cessed</w:t>
       </w:r>
       <w:r>
         <w:t>,i</w:t>
@@ -2479,27 +2737,170 @@
           <w:numId w:val="11"/>
         </w:numPr>
       </w:pPr>
-      <w:r>
+      <w:bookmarkStart w:id="19" w:name="_Toc194780003"/>
+      <w:r>
+        <w:lastRenderedPageBreak/>
         <w:t>Balance</w:t>
       </w:r>
-    </w:p>
-    <w:p>
-      <w:r>
-        <w:t xml:space="preserve">The </w:t>
+      <w:r>
+        <w:t xml:space="preserve"> – df_balanced1, df_balanced2</w:t>
+      </w:r>
+      <w:bookmarkEnd w:id="19"/>
+    </w:p>
+    <w:p>
+      <w:r>
+        <w:t>The data is made more balanced with respect to Class outcomes using down sample and up sample.  SMOTE is not used due to the large amount categorical data in the dataset.</w:t>
+      </w:r>
+    </w:p>
+    <w:p>
+      <w:pPr>
+        <w:pStyle w:val="Heading2"/>
+        <w:numPr>
+          <w:ilvl w:val="0"/>
+          <w:numId w:val="11"/>
+        </w:numPr>
+      </w:pPr>
+      <w:bookmarkStart w:id="20" w:name="_Toc194780004"/>
+      <w:r>
+        <w:t xml:space="preserve">Select – </w:t>
+      </w:r>
+      <w:proofErr w:type="spellStart"/>
+      <w:r>
+        <w:t>df_select#_balanced</w:t>
+      </w:r>
+      <w:proofErr w:type="spellEnd"/>
+      <w:r>
+        <w:t>#</w:t>
+      </w:r>
+      <w:bookmarkEnd w:id="20"/>
+    </w:p>
+    <w:p>
+      <w:pPr>
+        <w:pStyle w:val="Heading3"/>
+        <w:numPr>
+          <w:ilvl w:val="1"/>
+          <w:numId w:val="11"/>
+        </w:numPr>
+      </w:pPr>
+      <w:r>
+        <w:t>Select 1 – Missing Value Removal</w:t>
+      </w:r>
+    </w:p>
+    <w:p>
+      <w:pPr>
+        <w:rPr>
+          <w:rFonts w:eastAsiaTheme="majorEastAsia" w:cstheme="majorBidi"/>
+          <w:color w:val="0F4761" w:themeColor="accent1" w:themeShade="BF"/>
+          <w:sz w:val="28"/>
+          <w:szCs w:val="28"/>
+        </w:rPr>
+      </w:pPr>
+      <w:r>
+        <w:br w:type="page"/>
+      </w:r>
+    </w:p>
+    <w:p>
+      <w:pPr>
+        <w:pStyle w:val="Heading3"/>
+        <w:numPr>
+          <w:ilvl w:val="1"/>
+          <w:numId w:val="11"/>
+        </w:numPr>
+      </w:pPr>
+      <w:r>
+        <w:lastRenderedPageBreak/>
+        <w:t xml:space="preserve">Select 2 </w:t>
+      </w:r>
+      <w:r>
+        <w:t xml:space="preserve">- </w:t>
+      </w:r>
+      <w:r>
+        <w:t>Fisher and Correlation</w:t>
+      </w:r>
+    </w:p>
+    <w:p>
+      <w:pPr>
+        <w:pStyle w:val="Heading3"/>
+        <w:numPr>
+          <w:ilvl w:val="2"/>
+          <w:numId w:val="11"/>
+        </w:numPr>
+      </w:pPr>
+      <w:r>
+        <w:t>Fisher and Correlation – Balanced Dataset 1</w:t>
+      </w:r>
+    </w:p>
+    <w:p>
+      <w:pPr>
+        <w:pStyle w:val="ListParagraph"/>
+        <w:ind w:left="800"/>
+      </w:pPr>
+    </w:p>
+    <w:p>
+      <w:r>
+        <w:rPr>
+          <w:noProof/>
+        </w:rPr>
+        <w:drawing>
+          <wp:inline distT="0" distB="0" distL="0" distR="0" wp14:anchorId="2440BC51" wp14:editId="21422360">
+            <wp:extent cx="5943600" cy="7132320"/>
+            <wp:effectExtent l="0" t="0" r="0" b="0"/>
+            <wp:docPr id="988882335" name="Picture 5" descr="A graph with a number of data&#10;&#10;AI-generated content may be incorrect."/>
+            <wp:cNvGraphicFramePr>
+              <a:graphicFrameLocks xmlns:a="http://schemas.openxmlformats.org/drawingml/2006/main" noChangeAspect="1"/>
+            </wp:cNvGraphicFramePr>
+            <a:graphic xmlns:a="http://schemas.openxmlformats.org/drawingml/2006/main">
+              <a:graphicData uri="http://schemas.openxmlformats.org/drawingml/2006/picture">
+                <pic:pic xmlns:pic="http://schemas.openxmlformats.org/drawingml/2006/picture">
+                  <pic:nvPicPr>
+                    <pic:cNvPr id="988882335" name="Picture 5" descr="A graph with a number of data&#10;&#10;AI-generated content may be incorrect."/>
+                    <pic:cNvPicPr/>
+                  </pic:nvPicPr>
+                  <pic:blipFill>
+                    <a:blip r:embed="rId6" cstate="print">
+                      <a:extLst>
+                        <a:ext uri="{28A0092B-C50C-407E-A947-70E740481C1C}">
+                          <a14:useLocalDpi xmlns:a14="http://schemas.microsoft.com/office/drawing/2010/main" val="0"/>
+                        </a:ext>
+                      </a:extLst>
+                    </a:blip>
+                    <a:stretch>
+                      <a:fillRect/>
+                    </a:stretch>
+                  </pic:blipFill>
+                  <pic:spPr>
+                    <a:xfrm>
+                      <a:off x="0" y="0"/>
+                      <a:ext cx="5943600" cy="7132320"/>
+                    </a:xfrm>
+                    <a:prstGeom prst="rect">
+                      <a:avLst/>
+                    </a:prstGeom>
+                  </pic:spPr>
+                </pic:pic>
+              </a:graphicData>
+            </a:graphic>
+          </wp:inline>
+        </w:drawing>
       </w:r>
     </w:p>
     <w:p>
       <w:pPr>
         <w:pStyle w:val="Heading1"/>
       </w:pPr>
-      <w:bookmarkStart w:id="19" w:name="_Toc194749969"/>
+      <w:bookmarkStart w:id="21" w:name="_Toc194780005"/>
+    </w:p>
+    <w:p>
+      <w:pPr>
+        <w:pStyle w:val="Heading1"/>
+      </w:pPr>
       <w:r>
         <w:t xml:space="preserve">Datamining </w:t>
       </w:r>
       <w:r>
         <w:t>Results</w:t>
       </w:r>
-      <w:bookmarkEnd w:id="19"/>
+      <w:bookmarkEnd w:id="21"/>
     </w:p>
     <w:p/>
     <w:sectPr>
@@ -3413,9 +3814,9 @@
   </w:abstractNum>
   <w:abstractNum w:abstractNumId="9" w15:restartNumberingAfterBreak="0">
     <w:nsid w:val="7E4E5D75"/>
-    <w:multiLevelType w:val="hybridMultilevel"/>
-    <w:tmpl w:val="BD9A5036"/>
-    <w:lvl w:ilvl="0" w:tplc="0409000F">
+    <w:multiLevelType w:val="multilevel"/>
+    <w:tmpl w:val="299249A8"/>
+    <w:lvl w:ilvl="0">
       <w:start w:val="1"/>
       <w:numFmt w:val="decimal"/>
       <w:lvlText w:val="%1."/>
@@ -3427,77 +3828,109 @@
         <w:rFonts w:hint="default"/>
       </w:rPr>
     </w:lvl>
-    <w:lvl w:ilvl="1" w:tplc="04090019" w:tentative="1">
-      <w:start w:val="1"/>
-      <w:numFmt w:val="lowerLetter"/>
-      <w:lvlText w:val="%2."/>
-      <w:lvlJc w:val="left"/>
-      <w:pPr>
-        <w:ind w:left="1440" w:hanging="360"/>
-      </w:pPr>
-    </w:lvl>
-    <w:lvl w:ilvl="2" w:tplc="0409001B" w:tentative="1">
-      <w:start w:val="1"/>
-      <w:numFmt w:val="lowerRoman"/>
-      <w:lvlText w:val="%3."/>
-      <w:lvlJc w:val="right"/>
-      <w:pPr>
-        <w:ind w:left="2160" w:hanging="180"/>
-      </w:pPr>
-    </w:lvl>
-    <w:lvl w:ilvl="3" w:tplc="0409000F" w:tentative="1">
+    <w:lvl w:ilvl="1">
       <w:start w:val="1"/>
       <w:numFmt w:val="decimal"/>
-      <w:lvlText w:val="%4."/>
-      <w:lvlJc w:val="left"/>
-      <w:pPr>
-        <w:ind w:left="2880" w:hanging="360"/>
-      </w:pPr>
-    </w:lvl>
-    <w:lvl w:ilvl="4" w:tplc="04090019" w:tentative="1">
-      <w:start w:val="1"/>
-      <w:numFmt w:val="lowerLetter"/>
-      <w:lvlText w:val="%5."/>
-      <w:lvlJc w:val="left"/>
-      <w:pPr>
-        <w:ind w:left="3600" w:hanging="360"/>
-      </w:pPr>
-    </w:lvl>
-    <w:lvl w:ilvl="5" w:tplc="0409001B" w:tentative="1">
-      <w:start w:val="1"/>
-      <w:numFmt w:val="lowerRoman"/>
-      <w:lvlText w:val="%6."/>
-      <w:lvlJc w:val="right"/>
-      <w:pPr>
-        <w:ind w:left="4320" w:hanging="180"/>
-      </w:pPr>
-    </w:lvl>
-    <w:lvl w:ilvl="6" w:tplc="0409000F" w:tentative="1">
+      <w:isLgl/>
+      <w:lvlText w:val="%1.%2"/>
+      <w:lvlJc w:val="left"/>
+      <w:pPr>
+        <w:ind w:left="800" w:hanging="440"/>
+      </w:pPr>
+      <w:rPr>
+        <w:rFonts w:hint="default"/>
+      </w:rPr>
+    </w:lvl>
+    <w:lvl w:ilvl="2">
       <w:start w:val="1"/>
       <w:numFmt w:val="decimal"/>
-      <w:lvlText w:val="%7."/>
-      <w:lvlJc w:val="left"/>
-      <w:pPr>
-        <w:ind w:left="5040" w:hanging="360"/>
-      </w:pPr>
-    </w:lvl>
-    <w:lvl w:ilvl="7" w:tplc="04090019" w:tentative="1">
-      <w:start w:val="1"/>
-      <w:numFmt w:val="lowerLetter"/>
-      <w:lvlText w:val="%8."/>
-      <w:lvlJc w:val="left"/>
-      <w:pPr>
-        <w:ind w:left="5760" w:hanging="360"/>
-      </w:pPr>
-    </w:lvl>
-    <w:lvl w:ilvl="8" w:tplc="0409001B" w:tentative="1">
-      <w:start w:val="1"/>
-      <w:numFmt w:val="lowerRoman"/>
-      <w:lvlText w:val="%9."/>
-      <w:lvlJc w:val="right"/>
-      <w:pPr>
-        <w:ind w:left="6480" w:hanging="180"/>
-      </w:pPr>
+      <w:isLgl/>
+      <w:lvlText w:val="%1.%2.%3"/>
+      <w:lvlJc w:val="left"/>
+      <w:pPr>
+        <w:ind w:left="1080" w:hanging="720"/>
+      </w:pPr>
+      <w:rPr>
+        <w:rFonts w:hint="default"/>
+      </w:rPr>
+    </w:lvl>
+    <w:lvl w:ilvl="3">
+      <w:start w:val="1"/>
+      <w:numFmt w:val="decimal"/>
+      <w:isLgl/>
+      <w:lvlText w:val="%1.%2.%3.%4"/>
+      <w:lvlJc w:val="left"/>
+      <w:pPr>
+        <w:ind w:left="1440" w:hanging="1080"/>
+      </w:pPr>
+      <w:rPr>
+        <w:rFonts w:hint="default"/>
+      </w:rPr>
+    </w:lvl>
+    <w:lvl w:ilvl="4">
+      <w:start w:val="1"/>
+      <w:numFmt w:val="decimal"/>
+      <w:isLgl/>
+      <w:lvlText w:val="%1.%2.%3.%4.%5"/>
+      <w:lvlJc w:val="left"/>
+      <w:pPr>
+        <w:ind w:left="1440" w:hanging="1080"/>
+      </w:pPr>
+      <w:rPr>
+        <w:rFonts w:hint="default"/>
+      </w:rPr>
+    </w:lvl>
+    <w:lvl w:ilvl="5">
+      <w:start w:val="1"/>
+      <w:numFmt w:val="decimal"/>
+      <w:isLgl/>
+      <w:lvlText w:val="%1.%2.%3.%4.%5.%6"/>
+      <w:lvlJc w:val="left"/>
+      <w:pPr>
+        <w:ind w:left="1800" w:hanging="1440"/>
+      </w:pPr>
+      <w:rPr>
+        <w:rFonts w:hint="default"/>
+      </w:rPr>
+    </w:lvl>
+    <w:lvl w:ilvl="6">
+      <w:start w:val="1"/>
+      <w:numFmt w:val="decimal"/>
+      <w:isLgl/>
+      <w:lvlText w:val="%1.%2.%3.%4.%5.%6.%7"/>
+      <w:lvlJc w:val="left"/>
+      <w:pPr>
+        <w:ind w:left="1800" w:hanging="1440"/>
+      </w:pPr>
+      <w:rPr>
+        <w:rFonts w:hint="default"/>
+      </w:rPr>
+    </w:lvl>
+    <w:lvl w:ilvl="7">
+      <w:start w:val="1"/>
+      <w:numFmt w:val="decimal"/>
+      <w:isLgl/>
+      <w:lvlText w:val="%1.%2.%3.%4.%5.%6.%7.%8"/>
+      <w:lvlJc w:val="left"/>
+      <w:pPr>
+        <w:ind w:left="2160" w:hanging="1800"/>
+      </w:pPr>
+      <w:rPr>
+        <w:rFonts w:hint="default"/>
+      </w:rPr>
+    </w:lvl>
+    <w:lvl w:ilvl="8">
+      <w:start w:val="1"/>
+      <w:numFmt w:val="decimal"/>
+      <w:isLgl/>
+      <w:lvlText w:val="%1.%2.%3.%4.%5.%6.%7.%8.%9"/>
+      <w:lvlJc w:val="left"/>
+      <w:pPr>
+        <w:ind w:left="2160" w:hanging="1800"/>
+      </w:pPr>
+      <w:rPr>
+        <w:rFonts w:hint="default"/>
+      </w:rPr>
     </w:lvl>
   </w:abstractNum>
   <w:abstractNum w:abstractNumId="10" w15:restartNumberingAfterBreak="0">
@@ -5036,7 +5469,7 @@
 </file>
 
 <file path=customXml/itemProps1.xml><?xml version="1.0" encoding="utf-8"?>
-<ds:datastoreItem xmlns:ds="http://schemas.openxmlformats.org/officeDocument/2006/customXml" ds:itemID="{95A648F9-FD23-6447-B95B-2C02AE449A83}">
+<ds:datastoreItem xmlns:ds="http://schemas.openxmlformats.org/officeDocument/2006/customXml" ds:itemID="{43402CC6-CB99-2047-BEFE-EA78AFDE9388}">
   <ds:schemaRefs>
     <ds:schemaRef ds:uri="http://schemas.openxmlformats.org/officeDocument/2006/bibliography"/>
   </ds:schemaRefs>

</xml_diff>

<commit_message>
KNN is somewhat working.  I'm now going to update naming converion to use m# instead of model# throughout for consistency.
</commit_message>
<xml_diff>
--- a/CS699-ProjectReport.docx
+++ b/CS699-ProjectReport.docx
@@ -2796,7 +2796,7 @@
         </w:rPr>
       </w:pPr>
       <w:r>
-        <w:br w:type="page"/>
+        <w:t>Selection methodology 1 goes through each column first removing any column with more than 5 percent of its values missing.  It then goes through each row and removes rows with more than 1 percent of values missing.  This is done for both balanced datasets.</w:t>
       </w:r>
     </w:p>
     <w:p>
@@ -2808,14 +2808,30 @@
         </w:numPr>
       </w:pPr>
       <w:r>
-        <w:lastRenderedPageBreak/>
         <w:t xml:space="preserve">Select 2 </w:t>
       </w:r>
       <w:r>
-        <w:t xml:space="preserve">- </w:t>
-      </w:r>
-      <w:r>
-        <w:t>Fisher and Correlation</w:t>
+        <w:t>–</w:t>
+      </w:r>
+      <w:r>
+        <w:t xml:space="preserve"> </w:t>
+      </w:r>
+      <w:r>
+        <w:t>Fisher</w:t>
+      </w:r>
+      <w:r>
+        <w:t xml:space="preserve">, </w:t>
+      </w:r>
+      <w:r>
+        <w:t>Correlation</w:t>
+      </w:r>
+      <w:r>
+        <w:t>, Outliers</w:t>
+      </w:r>
+    </w:p>
+    <w:p>
+      <w:r>
+        <w:t>Selection methodology 2 goes through 3 steps for each balanced dataset.  Fisher and then Correlation and then analysis of distribution with outliers.</w:t>
       </w:r>
     </w:p>
     <w:p>
@@ -2841,6 +2857,7 @@
         <w:rPr>
           <w:noProof/>
         </w:rPr>
+        <w:lastRenderedPageBreak/>
         <w:drawing>
           <wp:inline distT="0" distB="0" distL="0" distR="0" wp14:anchorId="2440BC51" wp14:editId="21422360">
             <wp:extent cx="5943600" cy="7132320"/>
@@ -5469,7 +5486,7 @@
 </file>
 
 <file path=customXml/itemProps1.xml><?xml version="1.0" encoding="utf-8"?>
-<ds:datastoreItem xmlns:ds="http://schemas.openxmlformats.org/officeDocument/2006/customXml" ds:itemID="{43402CC6-CB99-2047-BEFE-EA78AFDE9388}">
+<ds:datastoreItem xmlns:ds="http://schemas.openxmlformats.org/officeDocument/2006/customXml" ds:itemID="{6E8EFE00-2483-F74E-8680-D0891A4A0ACC}">
   <ds:schemaRefs>
     <ds:schemaRef ds:uri="http://schemas.openxmlformats.org/officeDocument/2006/bibliography"/>
   </ds:schemaRefs>

</xml_diff>